<commit_message>
updated with mba resume
</commit_message>
<xml_diff>
--- a/Outdated Resume/GS_resume.docx
+++ b/Outdated Resume/GS_resume.docx
@@ -1,6 +1,6 @@
 
 <file path=word/document.xml><?xml version="1.0" encoding="utf-8"?>
-<w:document xmlns:wpc="http://schemas.microsoft.com/office/word/2010/wordprocessingCanvas" xmlns:cx="http://schemas.microsoft.com/office/drawing/2014/chartex" xmlns:cx1="http://schemas.microsoft.com/office/drawing/2015/9/8/chartex" xmlns:cx2="http://schemas.microsoft.com/office/drawing/2015/10/21/chartex" xmlns:cx3="http://schemas.microsoft.com/office/drawing/2016/5/9/chartex" xmlns:cx4="http://schemas.microsoft.com/office/drawing/2016/5/10/chartex" xmlns:cx5="http://schemas.microsoft.com/office/drawing/2016/5/11/chartex" xmlns:cx6="http://schemas.microsoft.com/office/drawing/2016/5/12/chartex" xmlns:cx7="http://schemas.microsoft.com/office/drawing/2016/5/13/chartex" xmlns:cx8="http://schemas.microsoft.com/office/drawing/2016/5/14/chartex" xmlns:mc="http://schemas.openxmlformats.org/markup-compatibility/2006" xmlns:aink="http://schemas.microsoft.com/office/drawing/2016/ink" xmlns:am3d="http://schemas.microsoft.com/office/drawing/2017/model3d" xmlns:o="urn:schemas-microsoft-com:office:office" xmlns:r="http://schemas.openxmlformats.org/officeDocument/2006/relationships" xmlns:m="http://schemas.openxmlformats.org/officeDocument/2006/math" xmlns:v="urn:schemas-microsoft-com:vml" xmlns:wp14="http://schemas.microsoft.com/office/word/2010/wordprocessingDrawing" xmlns:wp="http://schemas.openxmlformats.org/drawingml/2006/wordprocessingDrawing" xmlns:w10="urn:schemas-microsoft-com:office:word" xmlns:w="http://schemas.openxmlformats.org/wordprocessingml/2006/main" xmlns:w14="http://schemas.microsoft.com/office/word/2010/wordml" xmlns:w15="http://schemas.microsoft.com/office/word/2012/wordml" xmlns:w16cex="http://schemas.microsoft.com/office/word/2018/wordml/cex" xmlns:w16cid="http://schemas.microsoft.com/office/word/2016/wordml/cid" xmlns:w16="http://schemas.microsoft.com/office/word/2018/wordml" xmlns:w16se="http://schemas.microsoft.com/office/word/2015/wordml/symex" xmlns:wpg="http://schemas.microsoft.com/office/word/2010/wordprocessingGroup" xmlns:wpi="http://schemas.microsoft.com/office/word/2010/wordprocessingInk" xmlns:wne="http://schemas.microsoft.com/office/word/2006/wordml" xmlns:wps="http://schemas.microsoft.com/office/word/2010/wordprocessingShape" mc:Ignorable="w14 w15 w16se w16cid w16 w16cex wp14">
+<w:document xmlns:wpc="http://schemas.microsoft.com/office/word/2010/wordprocessingCanvas" xmlns:cx="http://schemas.microsoft.com/office/drawing/2014/chartex" xmlns:cx1="http://schemas.microsoft.com/office/drawing/2015/9/8/chartex" xmlns:cx2="http://schemas.microsoft.com/office/drawing/2015/10/21/chartex" xmlns:cx3="http://schemas.microsoft.com/office/drawing/2016/5/9/chartex" xmlns:cx4="http://schemas.microsoft.com/office/drawing/2016/5/10/chartex" xmlns:cx5="http://schemas.microsoft.com/office/drawing/2016/5/11/chartex" xmlns:cx6="http://schemas.microsoft.com/office/drawing/2016/5/12/chartex" xmlns:cx7="http://schemas.microsoft.com/office/drawing/2016/5/13/chartex" xmlns:cx8="http://schemas.microsoft.com/office/drawing/2016/5/14/chartex" xmlns:mc="http://schemas.openxmlformats.org/markup-compatibility/2006" xmlns:aink="http://schemas.microsoft.com/office/drawing/2016/ink" xmlns:am3d="http://schemas.microsoft.com/office/drawing/2017/model3d" xmlns:o="urn:schemas-microsoft-com:office:office" xmlns:r="http://schemas.openxmlformats.org/officeDocument/2006/relationships" xmlns:m="http://schemas.openxmlformats.org/officeDocument/2006/math" xmlns:v="urn:schemas-microsoft-com:vml" xmlns:wp14="http://schemas.microsoft.com/office/word/2010/wordprocessingDrawing" xmlns:wp="http://schemas.openxmlformats.org/drawingml/2006/wordprocessingDrawing" xmlns:w10="urn:schemas-microsoft-com:office:word" xmlns:w="http://schemas.openxmlformats.org/wordprocessingml/2006/main" xmlns:w14="http://schemas.microsoft.com/office/word/2010/wordml" xmlns:w15="http://schemas.microsoft.com/office/word/2012/wordml" xmlns:w16cex="http://schemas.microsoft.com/office/word/2018/wordml/cex" xmlns:w16cid="http://schemas.microsoft.com/office/word/2016/wordml/cid" xmlns:w16="http://schemas.microsoft.com/office/word/2018/wordml" xmlns:w16sdtdh="http://schemas.microsoft.com/office/word/2020/wordml/sdtdatahash" xmlns:w16se="http://schemas.microsoft.com/office/word/2015/wordml/symex" xmlns:wpg="http://schemas.microsoft.com/office/word/2010/wordprocessingGroup" xmlns:wpi="http://schemas.microsoft.com/office/word/2010/wordprocessingInk" xmlns:wne="http://schemas.microsoft.com/office/word/2006/wordml" xmlns:wps="http://schemas.microsoft.com/office/word/2010/wordprocessingShape" mc:Ignorable="w14 w15 w16se w16cid w16 w16cex w16sdtdh wp14">
   <w:body>
     <w:p>
       <w:pPr>
@@ -34,8 +34,8 @@
         <w:jc w:val="center"/>
         <w:rPr>
           <w:color w:val="auto"/>
-          <w:sz w:val="22"/>
-          <w:szCs w:val="22"/>
+          <w:sz w:val="20"/>
+          <w:szCs w:val="20"/>
         </w:rPr>
         <w:sectPr>
           <w:pgSz w:w="12240" w:h="15840"/>
@@ -47,8 +47,8 @@
       <w:r>
         <w:rPr>
           <w:color w:val="auto"/>
-          <w:sz w:val="22"/>
-          <w:szCs w:val="22"/>
+          <w:sz w:val="20"/>
+          <w:szCs w:val="20"/>
         </w:rPr>
         <w:t xml:space="preserve">7 Wycombe Way, Princeton Junction, NJ 08550 | </w:t>
       </w:r>
@@ -56,8 +56,8 @@
         <w:r>
           <w:rPr>
             <w:rStyle w:val="Hyperlink"/>
-            <w:sz w:val="22"/>
-            <w:szCs w:val="22"/>
+            <w:sz w:val="20"/>
+            <w:szCs w:val="20"/>
           </w:rPr>
           <w:t>dnl.wang@gmail.com</w:t>
         </w:r>
@@ -65,56 +65,56 @@
       <w:r>
         <w:rPr>
           <w:color w:val="auto"/>
-          <w:sz w:val="22"/>
-          <w:szCs w:val="22"/>
+          <w:sz w:val="20"/>
+          <w:szCs w:val="20"/>
         </w:rPr>
         <w:t xml:space="preserve"> | </w:t>
       </w:r>
       <w:r>
         <w:rPr>
           <w:color w:val="auto"/>
-          <w:sz w:val="22"/>
-          <w:szCs w:val="22"/>
+          <w:sz w:val="20"/>
+          <w:szCs w:val="20"/>
         </w:rPr>
         <w:t>(</w:t>
       </w:r>
       <w:r>
         <w:rPr>
           <w:color w:val="auto"/>
-          <w:sz w:val="22"/>
-          <w:szCs w:val="22"/>
+          <w:sz w:val="20"/>
+          <w:szCs w:val="20"/>
         </w:rPr>
         <w:t>609</w:t>
       </w:r>
       <w:r>
         <w:rPr>
           <w:color w:val="auto"/>
-          <w:sz w:val="22"/>
-          <w:szCs w:val="22"/>
+          <w:sz w:val="20"/>
+          <w:szCs w:val="20"/>
         </w:rPr>
         <w:t xml:space="preserve">) </w:t>
       </w:r>
       <w:r>
         <w:rPr>
           <w:color w:val="auto"/>
-          <w:sz w:val="22"/>
-          <w:szCs w:val="22"/>
+          <w:sz w:val="20"/>
+          <w:szCs w:val="20"/>
         </w:rPr>
         <w:t>454</w:t>
       </w:r>
       <w:r>
         <w:rPr>
           <w:color w:val="auto"/>
-          <w:sz w:val="22"/>
-          <w:szCs w:val="22"/>
+          <w:sz w:val="20"/>
+          <w:szCs w:val="20"/>
         </w:rPr>
         <w:t xml:space="preserve"> </w:t>
       </w:r>
       <w:r>
         <w:rPr>
           <w:color w:val="auto"/>
-          <w:sz w:val="22"/>
-          <w:szCs w:val="22"/>
+          <w:sz w:val="20"/>
+          <w:szCs w:val="20"/>
         </w:rPr>
         <w:t>1717</w:t>
       </w:r>
@@ -183,8 +183,6 @@
         <w:rPr>
           <w:b/>
           <w:bCs/>
-          <w:sz w:val="22"/>
-          <w:szCs w:val="22"/>
         </w:rPr>
         <w:t>Northeastern University</w:t>
       </w:r>
@@ -491,14 +489,14 @@
           <w:sz w:val="22"/>
           <w:szCs w:val="22"/>
         </w:rPr>
-        <w:t>3.7</w:t>
-      </w:r>
-      <w:r>
-        <w:rPr>
-          <w:sz w:val="22"/>
-          <w:szCs w:val="22"/>
-        </w:rPr>
-        <w:t>5</w:t>
+        <w:t>3.</w:t>
+      </w:r>
+      <w:r>
+        <w:rPr>
+          <w:sz w:val="22"/>
+          <w:szCs w:val="22"/>
+        </w:rPr>
+        <w:t>81</w:t>
       </w:r>
       <w:r>
         <w:rPr>
@@ -543,32 +541,12 @@
           <w:sz w:val="22"/>
           <w:szCs w:val="22"/>
         </w:rPr>
-        <w:t>Computer Systems, Database Design</w:t>
-      </w:r>
-      <w:r>
-        <w:rPr>
-          <w:sz w:val="22"/>
-          <w:szCs w:val="22"/>
-        </w:rPr>
-        <w:t>,</w:t>
-      </w:r>
-      <w:r>
-        <w:rPr>
-          <w:sz w:val="22"/>
-          <w:szCs w:val="22"/>
-        </w:rPr>
-        <w:t xml:space="preserve"> </w:t>
-      </w:r>
-      <w:r>
-        <w:rPr>
-          <w:sz w:val="22"/>
-          <w:szCs w:val="22"/>
-        </w:rPr>
-        <w:t xml:space="preserve">Object Oriented Design, Linear Algebra </w:t>
-      </w:r>
-    </w:p>
-    <w:p>
-      <w:pPr>
+        <w:t>Machine Learning in Finance, Entrepreneurial Finance, Strategy in Action</w:t>
+      </w:r>
+    </w:p>
+    <w:p>
+      <w:pPr>
+        <w:spacing w:line="360" w:lineRule="auto"/>
         <w:rPr>
           <w:sz w:val="22"/>
           <w:szCs w:val="22"/>
@@ -590,14 +568,6 @@
         </w:rPr>
         <w:t xml:space="preserve"> Dean’s List, International Scholar, Top 10/Best Rookie Award at Hack Beanpot 2019</w:t>
       </w:r>
-    </w:p>
-    <w:p>
-      <w:pPr>
-        <w:rPr>
-          <w:sz w:val="4"/>
-          <w:szCs w:val="4"/>
-        </w:rPr>
-      </w:pPr>
     </w:p>
     <w:p>
       <w:pPr>
@@ -607,19 +577,6 @@
         <w:rPr>
           <w:b/>
           <w:bCs/>
-          <w:sz w:val="12"/>
-          <w:szCs w:val="12"/>
-        </w:rPr>
-      </w:pPr>
-    </w:p>
-    <w:p>
-      <w:pPr>
-        <w:pBdr>
-          <w:bottom w:val="single" w:sz="4" w:space="1" w:color="auto"/>
-        </w:pBdr>
-        <w:rPr>
-          <w:b/>
-          <w:bCs/>
         </w:rPr>
       </w:pPr>
       <w:r>
@@ -641,17 +598,684 @@
       </w:pPr>
       <w:r>
         <w:rPr>
-          <w:sz w:val="22"/>
-          <w:szCs w:val="22"/>
-        </w:rPr>
-        <w:t>Intuit Inc</w:t>
-      </w:r>
-      <w:r>
-        <w:rPr>
-          <w:sz w:val="22"/>
-          <w:szCs w:val="22"/>
-        </w:rPr>
-        <w:t>.</w:t>
+          <w:b/>
+          <w:bCs/>
+          <w:sz w:val="22"/>
+          <w:szCs w:val="22"/>
+        </w:rPr>
+        <w:t>Tesla</w:t>
+      </w:r>
+      <w:r>
+        <w:rPr>
+          <w:sz w:val="22"/>
+          <w:szCs w:val="22"/>
+        </w:rPr>
+        <w:tab/>
+      </w:r>
+      <w:r>
+        <w:rPr>
+          <w:sz w:val="22"/>
+          <w:szCs w:val="22"/>
+        </w:rPr>
+        <w:tab/>
+      </w:r>
+      <w:r>
+        <w:rPr>
+          <w:sz w:val="22"/>
+          <w:szCs w:val="22"/>
+        </w:rPr>
+        <w:tab/>
+      </w:r>
+      <w:r>
+        <w:rPr>
+          <w:sz w:val="22"/>
+          <w:szCs w:val="22"/>
+        </w:rPr>
+        <w:tab/>
+      </w:r>
+      <w:r>
+        <w:rPr>
+          <w:sz w:val="22"/>
+          <w:szCs w:val="22"/>
+        </w:rPr>
+        <w:tab/>
+      </w:r>
+      <w:r>
+        <w:rPr>
+          <w:sz w:val="22"/>
+          <w:szCs w:val="22"/>
+        </w:rPr>
+        <w:tab/>
+      </w:r>
+      <w:r>
+        <w:rPr>
+          <w:sz w:val="22"/>
+          <w:szCs w:val="22"/>
+        </w:rPr>
+        <w:tab/>
+      </w:r>
+      <w:r>
+        <w:rPr>
+          <w:sz w:val="22"/>
+          <w:szCs w:val="22"/>
+        </w:rPr>
+        <w:tab/>
+      </w:r>
+      <w:r>
+        <w:rPr>
+          <w:sz w:val="22"/>
+          <w:szCs w:val="22"/>
+        </w:rPr>
+        <w:tab/>
+      </w:r>
+      <w:r>
+        <w:rPr>
+          <w:sz w:val="22"/>
+          <w:szCs w:val="22"/>
+        </w:rPr>
+        <w:tab/>
+      </w:r>
+      <w:r>
+        <w:rPr>
+          <w:sz w:val="22"/>
+          <w:szCs w:val="22"/>
+        </w:rPr>
+        <w:tab/>
+      </w:r>
+      <w:r>
+        <w:rPr>
+          <w:sz w:val="22"/>
+          <w:szCs w:val="22"/>
+        </w:rPr>
+        <w:tab/>
+      </w:r>
+      <w:r>
+        <w:rPr>
+          <w:sz w:val="22"/>
+          <w:szCs w:val="22"/>
+        </w:rPr>
+        <w:tab/>
+        <w:t xml:space="preserve">   </w:t>
+      </w:r>
+      <w:r>
+        <w:rPr>
+          <w:i/>
+          <w:iCs/>
+          <w:sz w:val="22"/>
+          <w:szCs w:val="22"/>
+        </w:rPr>
+        <w:t>Palo Alto, CA</w:t>
+      </w:r>
+    </w:p>
+    <w:p>
+      <w:pPr>
+        <w:rPr>
+          <w:i/>
+          <w:iCs/>
+          <w:sz w:val="22"/>
+          <w:szCs w:val="22"/>
+        </w:rPr>
+      </w:pPr>
+      <w:r>
+        <w:rPr>
+          <w:b/>
+          <w:bCs/>
+          <w:i/>
+          <w:iCs/>
+          <w:sz w:val="22"/>
+          <w:szCs w:val="22"/>
+        </w:rPr>
+        <w:t>Software Engineering Intern</w:t>
+      </w:r>
+      <w:r>
+        <w:rPr>
+          <w:b/>
+          <w:bCs/>
+          <w:i/>
+          <w:iCs/>
+          <w:sz w:val="22"/>
+          <w:szCs w:val="22"/>
+        </w:rPr>
+        <w:tab/>
+      </w:r>
+      <w:r>
+        <w:rPr>
+          <w:b/>
+          <w:bCs/>
+          <w:i/>
+          <w:iCs/>
+          <w:sz w:val="22"/>
+          <w:szCs w:val="22"/>
+        </w:rPr>
+        <w:tab/>
+      </w:r>
+      <w:r>
+        <w:rPr>
+          <w:b/>
+          <w:bCs/>
+          <w:i/>
+          <w:iCs/>
+          <w:sz w:val="22"/>
+          <w:szCs w:val="22"/>
+        </w:rPr>
+        <w:tab/>
+      </w:r>
+      <w:r>
+        <w:rPr>
+          <w:b/>
+          <w:bCs/>
+          <w:i/>
+          <w:iCs/>
+          <w:sz w:val="22"/>
+          <w:szCs w:val="22"/>
+        </w:rPr>
+        <w:tab/>
+      </w:r>
+      <w:r>
+        <w:rPr>
+          <w:b/>
+          <w:bCs/>
+          <w:i/>
+          <w:iCs/>
+          <w:sz w:val="22"/>
+          <w:szCs w:val="22"/>
+        </w:rPr>
+        <w:tab/>
+      </w:r>
+      <w:r>
+        <w:rPr>
+          <w:b/>
+          <w:bCs/>
+          <w:i/>
+          <w:iCs/>
+          <w:sz w:val="22"/>
+          <w:szCs w:val="22"/>
+        </w:rPr>
+        <w:tab/>
+      </w:r>
+      <w:r>
+        <w:rPr>
+          <w:b/>
+          <w:bCs/>
+          <w:i/>
+          <w:iCs/>
+          <w:sz w:val="22"/>
+          <w:szCs w:val="22"/>
+        </w:rPr>
+        <w:tab/>
+      </w:r>
+      <w:r>
+        <w:rPr>
+          <w:b/>
+          <w:bCs/>
+          <w:i/>
+          <w:iCs/>
+          <w:sz w:val="22"/>
+          <w:szCs w:val="22"/>
+        </w:rPr>
+        <w:tab/>
+        <w:t xml:space="preserve">     </w:t>
+      </w:r>
+      <w:r>
+        <w:rPr>
+          <w:i/>
+          <w:iCs/>
+          <w:sz w:val="22"/>
+          <w:szCs w:val="22"/>
+        </w:rPr>
+        <w:t>September – December 2021</w:t>
+      </w:r>
+    </w:p>
+    <w:p>
+      <w:pPr>
+        <w:pStyle w:val="ListParagraph"/>
+        <w:numPr>
+          <w:ilvl w:val="0"/>
+          <w:numId w:val="6"/>
+        </w:numPr>
+        <w:tabs>
+          <w:tab w:val="left" w:pos="10710"/>
+        </w:tabs>
+        <w:rPr>
+          <w:b/>
+          <w:bCs/>
+          <w:sz w:val="22"/>
+          <w:szCs w:val="22"/>
+        </w:rPr>
+      </w:pPr>
+      <w:r>
+        <w:rPr>
+          <w:sz w:val="22"/>
+          <w:szCs w:val="22"/>
+        </w:rPr>
+        <w:t xml:space="preserve">Enhanced observability for multiple microservices (Golang, Python) by implementing distributed tracing </w:t>
+      </w:r>
+      <w:r>
+        <w:rPr>
+          <w:sz w:val="22"/>
+          <w:szCs w:val="22"/>
+        </w:rPr>
+        <w:t>with</w:t>
+      </w:r>
+      <w:r>
+        <w:rPr>
+          <w:sz w:val="22"/>
+          <w:szCs w:val="22"/>
+        </w:rPr>
+        <w:t xml:space="preserve"> Sentry to identify bottlenecks resulting in significant (&gt;50%) decreases in p95 run time</w:t>
+      </w:r>
+    </w:p>
+    <w:p>
+      <w:pPr>
+        <w:pStyle w:val="ListParagraph"/>
+        <w:numPr>
+          <w:ilvl w:val="0"/>
+          <w:numId w:val="6"/>
+        </w:numPr>
+        <w:tabs>
+          <w:tab w:val="left" w:pos="10710"/>
+        </w:tabs>
+        <w:rPr>
+          <w:b/>
+          <w:bCs/>
+          <w:sz w:val="22"/>
+          <w:szCs w:val="22"/>
+        </w:rPr>
+      </w:pPr>
+      <w:r>
+        <w:rPr>
+          <w:sz w:val="22"/>
+          <w:szCs w:val="22"/>
+        </w:rPr>
+        <w:t>Reduced friction in developer experience by implementing Tilt and Helm charts to run app in local K8s cluster</w:t>
+      </w:r>
+    </w:p>
+    <w:p>
+      <w:pPr>
+        <w:pStyle w:val="ListParagraph"/>
+        <w:numPr>
+          <w:ilvl w:val="0"/>
+          <w:numId w:val="6"/>
+        </w:numPr>
+        <w:tabs>
+          <w:tab w:val="left" w:pos="10710"/>
+        </w:tabs>
+        <w:spacing w:line="276" w:lineRule="auto"/>
+        <w:rPr>
+          <w:b/>
+          <w:bCs/>
+          <w:sz w:val="22"/>
+          <w:szCs w:val="22"/>
+        </w:rPr>
+      </w:pPr>
+      <w:r>
+        <w:rPr>
+          <w:sz w:val="22"/>
+          <w:szCs w:val="22"/>
+        </w:rPr>
+        <w:t>Migrat</w:t>
+      </w:r>
+      <w:r>
+        <w:rPr>
+          <w:sz w:val="22"/>
+          <w:szCs w:val="22"/>
+        </w:rPr>
+        <w:t>ed</w:t>
+      </w:r>
+      <w:r>
+        <w:rPr>
+          <w:sz w:val="22"/>
+          <w:szCs w:val="22"/>
+        </w:rPr>
+        <w:t xml:space="preserve"> from RabbitMQ to Kafka to improve scalability and reduce downtime for user-facing applications</w:t>
+      </w:r>
+    </w:p>
+    <w:p>
+      <w:pPr>
+        <w:rPr>
+          <w:i/>
+          <w:iCs/>
+          <w:sz w:val="22"/>
+          <w:szCs w:val="22"/>
+        </w:rPr>
+      </w:pPr>
+      <w:r>
+        <w:rPr>
+          <w:b/>
+          <w:bCs/>
+          <w:sz w:val="22"/>
+          <w:szCs w:val="22"/>
+        </w:rPr>
+        <w:t>Goldman Sachs</w:t>
+      </w:r>
+      <w:r>
+        <w:rPr>
+          <w:sz w:val="22"/>
+          <w:szCs w:val="22"/>
+        </w:rPr>
+        <w:tab/>
+      </w:r>
+      <w:r>
+        <w:rPr>
+          <w:sz w:val="22"/>
+          <w:szCs w:val="22"/>
+        </w:rPr>
+        <w:tab/>
+      </w:r>
+      <w:r>
+        <w:rPr>
+          <w:sz w:val="22"/>
+          <w:szCs w:val="22"/>
+        </w:rPr>
+        <w:tab/>
+      </w:r>
+      <w:r>
+        <w:rPr>
+          <w:sz w:val="22"/>
+          <w:szCs w:val="22"/>
+        </w:rPr>
+        <w:tab/>
+      </w:r>
+      <w:r>
+        <w:rPr>
+          <w:sz w:val="22"/>
+          <w:szCs w:val="22"/>
+        </w:rPr>
+        <w:tab/>
+      </w:r>
+      <w:r>
+        <w:rPr>
+          <w:sz w:val="22"/>
+          <w:szCs w:val="22"/>
+        </w:rPr>
+        <w:tab/>
+      </w:r>
+      <w:r>
+        <w:rPr>
+          <w:sz w:val="22"/>
+          <w:szCs w:val="22"/>
+        </w:rPr>
+        <w:tab/>
+      </w:r>
+      <w:r>
+        <w:rPr>
+          <w:sz w:val="22"/>
+          <w:szCs w:val="22"/>
+        </w:rPr>
+        <w:tab/>
+      </w:r>
+      <w:r>
+        <w:rPr>
+          <w:sz w:val="22"/>
+          <w:szCs w:val="22"/>
+        </w:rPr>
+        <w:tab/>
+      </w:r>
+      <w:r>
+        <w:rPr>
+          <w:sz w:val="22"/>
+          <w:szCs w:val="22"/>
+        </w:rPr>
+        <w:tab/>
+        <w:t xml:space="preserve">         </w:t>
+      </w:r>
+      <w:r>
+        <w:rPr>
+          <w:i/>
+          <w:iCs/>
+          <w:sz w:val="22"/>
+          <w:szCs w:val="22"/>
+        </w:rPr>
+        <w:t>New York City, NY</w:t>
+      </w:r>
+    </w:p>
+    <w:p>
+      <w:pPr>
+        <w:rPr>
+          <w:i/>
+          <w:iCs/>
+          <w:sz w:val="22"/>
+          <w:szCs w:val="22"/>
+        </w:rPr>
+      </w:pPr>
+      <w:r>
+        <w:rPr>
+          <w:b/>
+          <w:bCs/>
+          <w:i/>
+          <w:iCs/>
+          <w:sz w:val="22"/>
+          <w:szCs w:val="22"/>
+        </w:rPr>
+        <w:t>Engineering Summer Analyst</w:t>
+      </w:r>
+      <w:r>
+        <w:rPr>
+          <w:b/>
+          <w:bCs/>
+          <w:i/>
+          <w:iCs/>
+          <w:sz w:val="22"/>
+          <w:szCs w:val="22"/>
+        </w:rPr>
+        <w:tab/>
+      </w:r>
+      <w:r>
+        <w:rPr>
+          <w:b/>
+          <w:bCs/>
+          <w:i/>
+          <w:iCs/>
+          <w:sz w:val="22"/>
+          <w:szCs w:val="22"/>
+        </w:rPr>
+        <w:tab/>
+      </w:r>
+      <w:r>
+        <w:rPr>
+          <w:b/>
+          <w:bCs/>
+          <w:i/>
+          <w:iCs/>
+          <w:sz w:val="22"/>
+          <w:szCs w:val="22"/>
+        </w:rPr>
+        <w:tab/>
+      </w:r>
+      <w:r>
+        <w:rPr>
+          <w:b/>
+          <w:bCs/>
+          <w:i/>
+          <w:iCs/>
+          <w:sz w:val="22"/>
+          <w:szCs w:val="22"/>
+        </w:rPr>
+        <w:tab/>
+      </w:r>
+      <w:r>
+        <w:rPr>
+          <w:b/>
+          <w:bCs/>
+          <w:i/>
+          <w:iCs/>
+          <w:sz w:val="22"/>
+          <w:szCs w:val="22"/>
+        </w:rPr>
+        <w:tab/>
+      </w:r>
+      <w:r>
+        <w:rPr>
+          <w:b/>
+          <w:bCs/>
+          <w:i/>
+          <w:iCs/>
+          <w:sz w:val="22"/>
+          <w:szCs w:val="22"/>
+        </w:rPr>
+        <w:tab/>
+      </w:r>
+      <w:r>
+        <w:rPr>
+          <w:b/>
+          <w:bCs/>
+          <w:i/>
+          <w:iCs/>
+          <w:sz w:val="22"/>
+          <w:szCs w:val="22"/>
+        </w:rPr>
+        <w:tab/>
+      </w:r>
+      <w:r>
+        <w:rPr>
+          <w:b/>
+          <w:bCs/>
+          <w:i/>
+          <w:iCs/>
+          <w:sz w:val="22"/>
+          <w:szCs w:val="22"/>
+        </w:rPr>
+        <w:tab/>
+      </w:r>
+      <w:r>
+        <w:rPr>
+          <w:b/>
+          <w:bCs/>
+          <w:i/>
+          <w:iCs/>
+          <w:sz w:val="22"/>
+          <w:szCs w:val="22"/>
+        </w:rPr>
+        <w:tab/>
+      </w:r>
+      <w:r>
+        <w:rPr>
+          <w:b/>
+          <w:bCs/>
+          <w:i/>
+          <w:iCs/>
+          <w:sz w:val="22"/>
+          <w:szCs w:val="22"/>
+        </w:rPr>
+        <w:t xml:space="preserve">       </w:t>
+      </w:r>
+      <w:r>
+        <w:rPr>
+          <w:i/>
+          <w:iCs/>
+          <w:sz w:val="22"/>
+          <w:szCs w:val="22"/>
+        </w:rPr>
+        <w:t>June – August 2021</w:t>
+      </w:r>
+    </w:p>
+    <w:p>
+      <w:pPr>
+        <w:pStyle w:val="ListParagraph"/>
+        <w:numPr>
+          <w:ilvl w:val="0"/>
+          <w:numId w:val="6"/>
+        </w:numPr>
+        <w:tabs>
+          <w:tab w:val="left" w:pos="10710"/>
+        </w:tabs>
+        <w:rPr>
+          <w:b/>
+          <w:bCs/>
+          <w:sz w:val="22"/>
+          <w:szCs w:val="22"/>
+        </w:rPr>
+      </w:pPr>
+      <w:r>
+        <w:rPr>
+          <w:sz w:val="22"/>
+          <w:szCs w:val="22"/>
+        </w:rPr>
+        <w:t>Productionized financial reporting program and conducted user acceptance testing with product owner</w:t>
+      </w:r>
+    </w:p>
+    <w:p>
+      <w:pPr>
+        <w:pStyle w:val="ListParagraph"/>
+        <w:numPr>
+          <w:ilvl w:val="0"/>
+          <w:numId w:val="6"/>
+        </w:numPr>
+        <w:tabs>
+          <w:tab w:val="left" w:pos="10710"/>
+        </w:tabs>
+        <w:rPr>
+          <w:b/>
+          <w:bCs/>
+          <w:sz w:val="22"/>
+          <w:szCs w:val="22"/>
+        </w:rPr>
+      </w:pPr>
+      <w:r>
+        <w:rPr>
+          <w:sz w:val="22"/>
+          <w:szCs w:val="22"/>
+        </w:rPr>
+        <w:t>Revamped API queries to ensure data is highly available using internal modelling/functional language (PURE)</w:t>
+      </w:r>
+    </w:p>
+    <w:p>
+      <w:pPr>
+        <w:pStyle w:val="ListParagraph"/>
+        <w:numPr>
+          <w:ilvl w:val="0"/>
+          <w:numId w:val="6"/>
+        </w:numPr>
+        <w:tabs>
+          <w:tab w:val="left" w:pos="10710"/>
+        </w:tabs>
+        <w:spacing w:line="276" w:lineRule="auto"/>
+        <w:rPr>
+          <w:b/>
+          <w:bCs/>
+          <w:sz w:val="22"/>
+          <w:szCs w:val="22"/>
+        </w:rPr>
+      </w:pPr>
+      <w:r>
+        <w:rPr>
+          <w:sz w:val="22"/>
+          <w:szCs w:val="22"/>
+        </w:rPr>
+        <w:t>Reduced complexity</w:t>
+      </w:r>
+      <w:r>
+        <w:rPr>
+          <w:sz w:val="22"/>
+          <w:szCs w:val="22"/>
+        </w:rPr>
+        <w:t xml:space="preserve"> </w:t>
+      </w:r>
+      <w:r>
+        <w:rPr>
+          <w:sz w:val="22"/>
+          <w:szCs w:val="22"/>
+        </w:rPr>
+        <w:t xml:space="preserve">for calculator program (IgnitePad) to decrease flakiness and improve speed by 30% </w:t>
+      </w:r>
+    </w:p>
+    <w:p>
+      <w:pPr>
+        <w:rPr>
+          <w:i/>
+          <w:iCs/>
+          <w:sz w:val="22"/>
+          <w:szCs w:val="22"/>
+        </w:rPr>
+      </w:pPr>
+      <w:r>
+        <w:rPr>
+          <w:b/>
+          <w:bCs/>
+          <w:sz w:val="22"/>
+          <w:szCs w:val="22"/>
+        </w:rPr>
+        <w:t>Intuit</w:t>
       </w:r>
       <w:r>
         <w:rPr>
@@ -750,14 +1374,40 @@
           <w:szCs w:val="22"/>
         </w:rPr>
         <w:tab/>
-        <w:t xml:space="preserve">    Mountain View, CA</w:t>
-      </w:r>
-    </w:p>
-    <w:p>
-      <w:pPr>
-        <w:rPr>
-          <w:i/>
-          <w:iCs/>
+        <w:t xml:space="preserve">    </w:t>
+      </w:r>
+      <w:r>
+        <w:rPr>
+          <w:b/>
+          <w:bCs/>
+          <w:sz w:val="22"/>
+          <w:szCs w:val="22"/>
+        </w:rPr>
+        <w:t xml:space="preserve">   </w:t>
+      </w:r>
+      <w:r>
+        <w:rPr>
+          <w:b/>
+          <w:bCs/>
+          <w:sz w:val="22"/>
+          <w:szCs w:val="22"/>
+        </w:rPr>
+        <w:tab/>
+        <w:t xml:space="preserve">       </w:t>
+      </w:r>
+      <w:r>
+        <w:rPr>
+          <w:i/>
+          <w:iCs/>
+          <w:sz w:val="22"/>
+          <w:szCs w:val="22"/>
+        </w:rPr>
+        <w:t>Mountain View, CA</w:t>
+      </w:r>
+    </w:p>
+    <w:p>
+      <w:pPr>
+        <w:rPr>
           <w:sz w:val="22"/>
           <w:szCs w:val="22"/>
         </w:rPr>
@@ -855,6 +1505,53 @@
           <w:szCs w:val="22"/>
         </w:rPr>
         <w:tab/>
+      </w:r>
+      <w:r>
+        <w:rPr>
+          <w:i/>
+          <w:iCs/>
+          <w:sz w:val="22"/>
+          <w:szCs w:val="22"/>
+        </w:rPr>
+        <w:t xml:space="preserve">      </w:t>
+      </w:r>
+      <w:proofErr w:type="gramStart"/>
+      <w:r>
+        <w:rPr>
+          <w:i/>
+          <w:iCs/>
+          <w:sz w:val="22"/>
+          <w:szCs w:val="22"/>
+        </w:rPr>
+        <w:tab/>
+        <w:t xml:space="preserve">  </w:t>
+      </w:r>
+      <w:r>
+        <w:rPr>
+          <w:i/>
+          <w:iCs/>
+          <w:sz w:val="22"/>
+          <w:szCs w:val="22"/>
+        </w:rPr>
+        <w:t>May</w:t>
+      </w:r>
+      <w:proofErr w:type="gramEnd"/>
+      <w:r>
+        <w:rPr>
+          <w:i/>
+          <w:iCs/>
+          <w:sz w:val="22"/>
+          <w:szCs w:val="22"/>
+        </w:rPr>
+        <w:t xml:space="preserve"> –</w:t>
+      </w:r>
+      <w:r>
+        <w:rPr>
+          <w:i/>
+          <w:iCs/>
+          <w:sz w:val="22"/>
+          <w:szCs w:val="22"/>
+        </w:rPr>
         <w:t xml:space="preserve"> </w:t>
       </w:r>
       <w:r>
@@ -864,26 +1561,7 @@
           <w:sz w:val="22"/>
           <w:szCs w:val="22"/>
         </w:rPr>
-        <w:tab/>
-        <w:t xml:space="preserve">       May</w:t>
-      </w:r>
-      <w:r>
-        <w:rPr>
-          <w:i/>
-          <w:iCs/>
-          <w:sz w:val="22"/>
-          <w:szCs w:val="22"/>
-        </w:rPr>
-        <w:t xml:space="preserve"> </w:t>
-      </w:r>
-      <w:r>
-        <w:rPr>
-          <w:i/>
-          <w:iCs/>
-          <w:sz w:val="22"/>
-          <w:szCs w:val="22"/>
-        </w:rPr>
-        <w:t>2020 - Present</w:t>
+        <w:t>December 2020</w:t>
       </w:r>
     </w:p>
     <w:p>
@@ -979,6 +1657,410 @@
           <w:szCs w:val="22"/>
         </w:rPr>
         <w:t xml:space="preserve"> Terraform to manage Kubernetes services and enforce “Infrastructure as Code” practices</w:t>
+      </w:r>
+    </w:p>
+    <w:p>
+      <w:pPr>
+        <w:pStyle w:val="ListParagraph"/>
+        <w:numPr>
+          <w:ilvl w:val="0"/>
+          <w:numId w:val="3"/>
+        </w:numPr>
+        <w:spacing w:line="276" w:lineRule="auto"/>
+        <w:rPr>
+          <w:sz w:val="22"/>
+          <w:szCs w:val="22"/>
+        </w:rPr>
+      </w:pPr>
+      <w:r>
+        <w:rPr>
+          <w:sz w:val="22"/>
+          <w:szCs w:val="22"/>
+        </w:rPr>
+        <w:t>Creating parser in Golang to</w:t>
+      </w:r>
+      <w:r>
+        <w:rPr>
+          <w:sz w:val="22"/>
+          <w:szCs w:val="22"/>
+        </w:rPr>
+        <w:t xml:space="preserve"> concurrently</w:t>
+      </w:r>
+      <w:r>
+        <w:rPr>
+          <w:sz w:val="22"/>
+          <w:szCs w:val="22"/>
+        </w:rPr>
+        <w:t xml:space="preserve"> identify configuration properties in JSON</w:t>
+      </w:r>
+      <w:r>
+        <w:rPr>
+          <w:sz w:val="22"/>
+          <w:szCs w:val="22"/>
+        </w:rPr>
+        <w:t>/</w:t>
+      </w:r>
+      <w:r>
+        <w:rPr>
+          <w:sz w:val="22"/>
+          <w:szCs w:val="22"/>
+        </w:rPr>
+        <w:t xml:space="preserve">YAML files </w:t>
+      </w:r>
+    </w:p>
+    <w:p>
+      <w:pPr>
+        <w:tabs>
+          <w:tab w:val="left" w:pos="1427"/>
+        </w:tabs>
+        <w:rPr>
+          <w:b/>
+          <w:bCs/>
+          <w:sz w:val="22"/>
+          <w:szCs w:val="22"/>
+        </w:rPr>
+      </w:pPr>
+      <w:r>
+        <w:rPr>
+          <w:b/>
+          <w:bCs/>
+          <w:sz w:val="22"/>
+          <w:szCs w:val="22"/>
+        </w:rPr>
+        <w:t>BusRight Inc</w:t>
+      </w:r>
+      <w:r>
+        <w:rPr>
+          <w:b/>
+          <w:bCs/>
+          <w:sz w:val="22"/>
+          <w:szCs w:val="22"/>
+        </w:rPr>
+        <w:t>.</w:t>
+      </w:r>
+      <w:r>
+        <w:rPr>
+          <w:sz w:val="22"/>
+          <w:szCs w:val="22"/>
+        </w:rPr>
+        <w:tab/>
+      </w:r>
+      <w:r>
+        <w:rPr>
+          <w:sz w:val="22"/>
+          <w:szCs w:val="22"/>
+        </w:rPr>
+        <w:tab/>
+      </w:r>
+      <w:r>
+        <w:rPr>
+          <w:sz w:val="22"/>
+          <w:szCs w:val="22"/>
+        </w:rPr>
+        <w:tab/>
+      </w:r>
+      <w:r>
+        <w:rPr>
+          <w:sz w:val="22"/>
+          <w:szCs w:val="22"/>
+        </w:rPr>
+        <w:tab/>
+      </w:r>
+      <w:r>
+        <w:rPr>
+          <w:sz w:val="22"/>
+          <w:szCs w:val="22"/>
+        </w:rPr>
+        <w:tab/>
+      </w:r>
+      <w:r>
+        <w:rPr>
+          <w:sz w:val="22"/>
+          <w:szCs w:val="22"/>
+        </w:rPr>
+        <w:tab/>
+      </w:r>
+      <w:r>
+        <w:rPr>
+          <w:sz w:val="22"/>
+          <w:szCs w:val="22"/>
+        </w:rPr>
+        <w:tab/>
+      </w:r>
+      <w:r>
+        <w:rPr>
+          <w:sz w:val="22"/>
+          <w:szCs w:val="22"/>
+        </w:rPr>
+        <w:tab/>
+      </w:r>
+      <w:r>
+        <w:rPr>
+          <w:sz w:val="22"/>
+          <w:szCs w:val="22"/>
+        </w:rPr>
+        <w:tab/>
+      </w:r>
+      <w:r>
+        <w:rPr>
+          <w:sz w:val="22"/>
+          <w:szCs w:val="22"/>
+        </w:rPr>
+        <w:tab/>
+      </w:r>
+      <w:r>
+        <w:rPr>
+          <w:sz w:val="22"/>
+          <w:szCs w:val="22"/>
+        </w:rPr>
+        <w:tab/>
+        <w:t xml:space="preserve">      </w:t>
+      </w:r>
+      <w:r>
+        <w:rPr>
+          <w:sz w:val="22"/>
+          <w:szCs w:val="22"/>
+        </w:rPr>
+        <w:tab/>
+      </w:r>
+      <w:r>
+        <w:rPr>
+          <w:sz w:val="22"/>
+          <w:szCs w:val="22"/>
+        </w:rPr>
+        <w:tab/>
+        <w:t xml:space="preserve">     </w:t>
+      </w:r>
+      <w:r>
+        <w:rPr>
+          <w:sz w:val="22"/>
+          <w:szCs w:val="22"/>
+        </w:rPr>
+        <w:t xml:space="preserve">  </w:t>
+      </w:r>
+      <w:r>
+        <w:rPr>
+          <w:i/>
+          <w:iCs/>
+          <w:sz w:val="22"/>
+          <w:szCs w:val="22"/>
+        </w:rPr>
+        <w:t>Boston, MA</w:t>
+      </w:r>
+    </w:p>
+    <w:p>
+      <w:pPr>
+        <w:rPr>
+          <w:sz w:val="22"/>
+          <w:szCs w:val="22"/>
+        </w:rPr>
+      </w:pPr>
+      <w:r>
+        <w:rPr>
+          <w:b/>
+          <w:bCs/>
+          <w:i/>
+          <w:iCs/>
+          <w:sz w:val="22"/>
+          <w:szCs w:val="22"/>
+        </w:rPr>
+        <w:t>Backend Web Engineer</w:t>
+      </w:r>
+      <w:r>
+        <w:rPr>
+          <w:sz w:val="22"/>
+          <w:szCs w:val="22"/>
+        </w:rPr>
+        <w:tab/>
+      </w:r>
+      <w:r>
+        <w:rPr>
+          <w:sz w:val="22"/>
+          <w:szCs w:val="22"/>
+        </w:rPr>
+        <w:tab/>
+      </w:r>
+      <w:r>
+        <w:rPr>
+          <w:sz w:val="22"/>
+          <w:szCs w:val="22"/>
+        </w:rPr>
+        <w:tab/>
+      </w:r>
+      <w:r>
+        <w:rPr>
+          <w:sz w:val="22"/>
+          <w:szCs w:val="22"/>
+        </w:rPr>
+        <w:tab/>
+      </w:r>
+      <w:r>
+        <w:rPr>
+          <w:sz w:val="22"/>
+          <w:szCs w:val="22"/>
+        </w:rPr>
+        <w:tab/>
+        <w:t xml:space="preserve">           </w:t>
+      </w:r>
+      <w:r>
+        <w:rPr>
+          <w:sz w:val="22"/>
+          <w:szCs w:val="22"/>
+        </w:rPr>
+        <w:tab/>
+      </w:r>
+      <w:r>
+        <w:rPr>
+          <w:sz w:val="22"/>
+          <w:szCs w:val="22"/>
+        </w:rPr>
+        <w:tab/>
+      </w:r>
+      <w:r>
+        <w:rPr>
+          <w:sz w:val="22"/>
+          <w:szCs w:val="22"/>
+        </w:rPr>
+        <w:tab/>
+        <w:t xml:space="preserve">          </w:t>
+      </w:r>
+      <w:r>
+        <w:rPr>
+          <w:i/>
+          <w:iCs/>
+          <w:sz w:val="22"/>
+          <w:szCs w:val="22"/>
+        </w:rPr>
+        <w:t xml:space="preserve">November 2019 </w:t>
+      </w:r>
+      <w:r>
+        <w:rPr>
+          <w:i/>
+          <w:iCs/>
+          <w:sz w:val="22"/>
+          <w:szCs w:val="22"/>
+        </w:rPr>
+        <w:t>–</w:t>
+      </w:r>
+      <w:r>
+        <w:rPr>
+          <w:i/>
+          <w:iCs/>
+          <w:sz w:val="22"/>
+          <w:szCs w:val="22"/>
+        </w:rPr>
+        <w:t xml:space="preserve"> </w:t>
+      </w:r>
+      <w:r>
+        <w:rPr>
+          <w:i/>
+          <w:iCs/>
+          <w:sz w:val="22"/>
+          <w:szCs w:val="22"/>
+        </w:rPr>
+        <w:t>November 2020</w:t>
+      </w:r>
+    </w:p>
+    <w:p>
+      <w:pPr>
+        <w:pStyle w:val="ListParagraph"/>
+        <w:numPr>
+          <w:ilvl w:val="0"/>
+          <w:numId w:val="3"/>
+        </w:numPr>
+        <w:rPr>
+          <w:sz w:val="22"/>
+          <w:szCs w:val="22"/>
+        </w:rPr>
+      </w:pPr>
+      <w:r>
+        <w:rPr>
+          <w:sz w:val="22"/>
+          <w:szCs w:val="22"/>
+        </w:rPr>
+        <w:t>Improv</w:t>
+      </w:r>
+      <w:r>
+        <w:rPr>
+          <w:sz w:val="22"/>
+          <w:szCs w:val="22"/>
+        </w:rPr>
+        <w:t>ed</w:t>
+      </w:r>
+      <w:r>
+        <w:rPr>
+          <w:sz w:val="22"/>
+          <w:szCs w:val="22"/>
+        </w:rPr>
+        <w:t xml:space="preserve"> web API by adding new features, enforcing test-driven development, and increasing efficiency</w:t>
+      </w:r>
+    </w:p>
+    <w:p>
+      <w:pPr>
+        <w:pStyle w:val="ListParagraph"/>
+        <w:numPr>
+          <w:ilvl w:val="0"/>
+          <w:numId w:val="3"/>
+        </w:numPr>
+        <w:rPr>
+          <w:sz w:val="22"/>
+          <w:szCs w:val="22"/>
+        </w:rPr>
+      </w:pPr>
+      <w:r>
+        <w:rPr>
+          <w:sz w:val="22"/>
+          <w:szCs w:val="22"/>
+        </w:rPr>
+        <w:t>Migrat</w:t>
+      </w:r>
+      <w:r>
+        <w:rPr>
+          <w:sz w:val="22"/>
+          <w:szCs w:val="22"/>
+        </w:rPr>
+        <w:t>ed</w:t>
+      </w:r>
+      <w:r>
+        <w:rPr>
+          <w:sz w:val="22"/>
+          <w:szCs w:val="22"/>
+        </w:rPr>
+        <w:t xml:space="preserve"> codebase from JavaScript to Typescript to ensure code reliability and reduce technical debt</w:t>
+      </w:r>
+    </w:p>
+    <w:p>
+      <w:pPr>
+        <w:pStyle w:val="ListParagraph"/>
+        <w:numPr>
+          <w:ilvl w:val="0"/>
+          <w:numId w:val="3"/>
+        </w:numPr>
+        <w:rPr>
+          <w:sz w:val="22"/>
+          <w:szCs w:val="22"/>
+        </w:rPr>
+      </w:pPr>
+      <w:r>
+        <w:rPr>
+          <w:sz w:val="22"/>
+          <w:szCs w:val="22"/>
+        </w:rPr>
+        <w:t xml:space="preserve">Developed password reset process for users by adding endpoints to get info from Firebase &amp; </w:t>
+      </w:r>
+      <w:r>
+        <w:rPr>
+          <w:sz w:val="22"/>
+          <w:szCs w:val="22"/>
+        </w:rPr>
+        <w:t>email</w:t>
+      </w:r>
+      <w:r>
+        <w:rPr>
+          <w:sz w:val="22"/>
+          <w:szCs w:val="22"/>
+        </w:rPr>
+        <w:t xml:space="preserve"> via SendGrid</w:t>
       </w:r>
     </w:p>
     <w:p>
@@ -999,160 +2081,140 @@
           <w:sz w:val="22"/>
           <w:szCs w:val="22"/>
         </w:rPr>
-        <w:t>Creating parser in Golang to</w:t>
-      </w:r>
-      <w:r>
-        <w:rPr>
-          <w:sz w:val="22"/>
-          <w:szCs w:val="22"/>
-        </w:rPr>
-        <w:t xml:space="preserve"> concurrently</w:t>
-      </w:r>
-      <w:r>
-        <w:rPr>
-          <w:sz w:val="22"/>
-          <w:szCs w:val="22"/>
-        </w:rPr>
-        <w:t xml:space="preserve"> identify configuration properties in JSON</w:t>
-      </w:r>
-      <w:r>
-        <w:rPr>
-          <w:sz w:val="22"/>
-          <w:szCs w:val="22"/>
-        </w:rPr>
-        <w:t>/</w:t>
-      </w:r>
-      <w:r>
-        <w:rPr>
-          <w:sz w:val="22"/>
-          <w:szCs w:val="22"/>
-        </w:rPr>
-        <w:t xml:space="preserve">YAML files </w:t>
-      </w:r>
-    </w:p>
-    <w:p>
-      <w:pPr>
-        <w:tabs>
-          <w:tab w:val="left" w:pos="1427"/>
-        </w:tabs>
-        <w:rPr>
-          <w:b/>
-          <w:bCs/>
-          <w:sz w:val="22"/>
-          <w:szCs w:val="22"/>
-        </w:rPr>
-      </w:pPr>
-      <w:r>
-        <w:rPr>
-          <w:sz w:val="22"/>
-          <w:szCs w:val="22"/>
-        </w:rPr>
-        <w:t>BusRight Inc</w:t>
-      </w:r>
-      <w:r>
-        <w:rPr>
-          <w:sz w:val="22"/>
-          <w:szCs w:val="22"/>
-        </w:rPr>
-        <w:t>.</w:t>
-      </w:r>
-      <w:r>
-        <w:rPr>
-          <w:sz w:val="22"/>
-          <w:szCs w:val="22"/>
-        </w:rPr>
-        <w:tab/>
-      </w:r>
-      <w:r>
-        <w:rPr>
-          <w:sz w:val="22"/>
-          <w:szCs w:val="22"/>
-        </w:rPr>
-        <w:tab/>
-      </w:r>
-      <w:r>
-        <w:rPr>
-          <w:sz w:val="22"/>
-          <w:szCs w:val="22"/>
-        </w:rPr>
-        <w:tab/>
-      </w:r>
-      <w:r>
-        <w:rPr>
-          <w:sz w:val="22"/>
-          <w:szCs w:val="22"/>
-        </w:rPr>
-        <w:tab/>
-      </w:r>
-      <w:r>
-        <w:rPr>
-          <w:sz w:val="22"/>
-          <w:szCs w:val="22"/>
-        </w:rPr>
-        <w:tab/>
-      </w:r>
-      <w:r>
-        <w:rPr>
-          <w:sz w:val="22"/>
-          <w:szCs w:val="22"/>
-        </w:rPr>
-        <w:tab/>
-      </w:r>
-      <w:r>
-        <w:rPr>
-          <w:sz w:val="22"/>
-          <w:szCs w:val="22"/>
-        </w:rPr>
-        <w:tab/>
-      </w:r>
-      <w:r>
-        <w:rPr>
-          <w:sz w:val="22"/>
-          <w:szCs w:val="22"/>
-        </w:rPr>
-        <w:tab/>
-      </w:r>
-      <w:r>
-        <w:rPr>
-          <w:sz w:val="22"/>
-          <w:szCs w:val="22"/>
-        </w:rPr>
-        <w:tab/>
-      </w:r>
-      <w:r>
-        <w:rPr>
-          <w:sz w:val="22"/>
-          <w:szCs w:val="22"/>
-        </w:rPr>
-        <w:tab/>
-      </w:r>
-      <w:r>
-        <w:rPr>
-          <w:sz w:val="22"/>
-          <w:szCs w:val="22"/>
-        </w:rPr>
-        <w:tab/>
-        <w:t xml:space="preserve">      </w:t>
-      </w:r>
-      <w:r>
-        <w:rPr>
-          <w:sz w:val="22"/>
-          <w:szCs w:val="22"/>
-        </w:rPr>
-        <w:tab/>
-      </w:r>
-      <w:r>
-        <w:rPr>
-          <w:sz w:val="22"/>
-          <w:szCs w:val="22"/>
-        </w:rPr>
-        <w:tab/>
-        <w:t xml:space="preserve">     </w:t>
-      </w:r>
-      <w:r>
-        <w:rPr>
-          <w:b/>
-          <w:bCs/>
+        <w:t>Added persistent notifications by developing endpoints to get/send notifications to new collections in Firebase</w:t>
+      </w:r>
+    </w:p>
+    <w:p>
+      <w:pPr>
+        <w:pBdr>
+          <w:bottom w:val="single" w:sz="4" w:space="1" w:color="auto"/>
+        </w:pBdr>
+        <w:rPr>
+          <w:b/>
+          <w:bCs/>
+        </w:rPr>
+      </w:pPr>
+      <w:r>
+        <w:rPr>
+          <w:b/>
+          <w:bCs/>
+        </w:rPr>
+        <w:t>ACTIVITIES</w:t>
+      </w:r>
+    </w:p>
+    <w:p>
+      <w:pPr>
+        <w:rPr>
+          <w:i/>
+          <w:iCs/>
+          <w:sz w:val="22"/>
+          <w:szCs w:val="22"/>
+        </w:rPr>
+      </w:pPr>
+      <w:r>
+        <w:rPr>
+          <w:b/>
+          <w:bCs/>
+          <w:sz w:val="22"/>
+          <w:szCs w:val="22"/>
+        </w:rPr>
+        <w:t>Northeastern University</w:t>
+      </w:r>
+      <w:r>
+        <w:rPr>
+          <w:b/>
+          <w:bCs/>
+          <w:sz w:val="22"/>
+          <w:szCs w:val="22"/>
+        </w:rPr>
+        <w:tab/>
+      </w:r>
+      <w:r>
+        <w:rPr>
+          <w:b/>
+          <w:bCs/>
+          <w:sz w:val="22"/>
+          <w:szCs w:val="22"/>
+        </w:rPr>
+        <w:tab/>
+      </w:r>
+      <w:r>
+        <w:rPr>
+          <w:b/>
+          <w:bCs/>
+          <w:sz w:val="22"/>
+          <w:szCs w:val="22"/>
+        </w:rPr>
+        <w:tab/>
+      </w:r>
+      <w:r>
+        <w:rPr>
+          <w:b/>
+          <w:bCs/>
+          <w:sz w:val="22"/>
+          <w:szCs w:val="22"/>
+        </w:rPr>
+        <w:tab/>
+      </w:r>
+      <w:r>
+        <w:rPr>
+          <w:b/>
+          <w:bCs/>
+          <w:sz w:val="22"/>
+          <w:szCs w:val="22"/>
+        </w:rPr>
+        <w:tab/>
+      </w:r>
+      <w:r>
+        <w:rPr>
+          <w:b/>
+          <w:bCs/>
+          <w:sz w:val="22"/>
+          <w:szCs w:val="22"/>
+        </w:rPr>
+        <w:tab/>
+      </w:r>
+      <w:r>
+        <w:rPr>
+          <w:b/>
+          <w:bCs/>
+          <w:sz w:val="22"/>
+          <w:szCs w:val="22"/>
+        </w:rPr>
+        <w:tab/>
+      </w:r>
+      <w:r>
+        <w:rPr>
+          <w:b/>
+          <w:bCs/>
+          <w:sz w:val="22"/>
+          <w:szCs w:val="22"/>
+        </w:rPr>
+        <w:tab/>
+      </w:r>
+      <w:r>
+        <w:rPr>
+          <w:b/>
+          <w:bCs/>
+          <w:sz w:val="22"/>
+          <w:szCs w:val="22"/>
+        </w:rPr>
+        <w:tab/>
+      </w:r>
+      <w:r>
+        <w:rPr>
+          <w:b/>
+          <w:bCs/>
+          <w:sz w:val="22"/>
+          <w:szCs w:val="22"/>
+        </w:rPr>
+        <w:tab/>
+        <w:t xml:space="preserve">       </w:t>
+      </w:r>
+      <w:r>
+        <w:rPr>
+          <w:i/>
+          <w:iCs/>
           <w:sz w:val="22"/>
           <w:szCs w:val="22"/>
         </w:rPr>
@@ -1162,95 +2224,142 @@
     <w:p>
       <w:pPr>
         <w:rPr>
-          <w:sz w:val="22"/>
-          <w:szCs w:val="22"/>
-        </w:rPr>
-      </w:pPr>
-      <w:r>
-        <w:rPr>
-          <w:b/>
-          <w:bCs/>
-          <w:i/>
-          <w:iCs/>
-          <w:sz w:val="22"/>
-          <w:szCs w:val="22"/>
-        </w:rPr>
-        <w:t>Backend Web Engineer</w:t>
-      </w:r>
-      <w:r>
-        <w:rPr>
-          <w:sz w:val="22"/>
-          <w:szCs w:val="22"/>
-        </w:rPr>
-        <w:tab/>
-      </w:r>
-      <w:r>
-        <w:rPr>
-          <w:sz w:val="22"/>
-          <w:szCs w:val="22"/>
-        </w:rPr>
-        <w:tab/>
-      </w:r>
-      <w:r>
-        <w:rPr>
-          <w:sz w:val="22"/>
-          <w:szCs w:val="22"/>
-        </w:rPr>
-        <w:tab/>
-      </w:r>
-      <w:r>
-        <w:rPr>
-          <w:sz w:val="22"/>
-          <w:szCs w:val="22"/>
-        </w:rPr>
-        <w:tab/>
-      </w:r>
-      <w:r>
-        <w:rPr>
-          <w:sz w:val="22"/>
-          <w:szCs w:val="22"/>
-        </w:rPr>
-        <w:tab/>
-        <w:t xml:space="preserve">           </w:t>
-      </w:r>
-      <w:r>
-        <w:rPr>
-          <w:sz w:val="22"/>
-          <w:szCs w:val="22"/>
-        </w:rPr>
-        <w:tab/>
-      </w:r>
-      <w:r>
-        <w:rPr>
-          <w:sz w:val="22"/>
-          <w:szCs w:val="22"/>
-        </w:rPr>
-        <w:tab/>
-      </w:r>
-      <w:r>
-        <w:rPr>
-          <w:sz w:val="22"/>
-          <w:szCs w:val="22"/>
-        </w:rPr>
-        <w:tab/>
-        <w:t xml:space="preserve">           </w:t>
-      </w:r>
-      <w:r>
-        <w:rPr>
-          <w:sz w:val="22"/>
-          <w:szCs w:val="22"/>
-        </w:rPr>
-        <w:tab/>
-        <w:t xml:space="preserve">           </w:t>
-      </w:r>
-      <w:r>
-        <w:rPr>
-          <w:i/>
-          <w:iCs/>
-          <w:sz w:val="22"/>
-          <w:szCs w:val="22"/>
-        </w:rPr>
-        <w:t>November 2019 - Present</w:t>
+          <w:i/>
+          <w:iCs/>
+          <w:sz w:val="22"/>
+          <w:szCs w:val="22"/>
+        </w:rPr>
+      </w:pPr>
+      <w:r>
+        <w:rPr>
+          <w:b/>
+          <w:bCs/>
+          <w:i/>
+          <w:iCs/>
+          <w:sz w:val="22"/>
+          <w:szCs w:val="22"/>
+        </w:rPr>
+        <w:t>Teaching Assistant</w:t>
+      </w:r>
+      <w:r>
+        <w:rPr>
+          <w:b/>
+          <w:bCs/>
+          <w:i/>
+          <w:iCs/>
+          <w:sz w:val="22"/>
+          <w:szCs w:val="22"/>
+        </w:rPr>
+        <w:tab/>
+      </w:r>
+      <w:r>
+        <w:rPr>
+          <w:b/>
+          <w:bCs/>
+          <w:i/>
+          <w:iCs/>
+          <w:sz w:val="22"/>
+          <w:szCs w:val="22"/>
+        </w:rPr>
+        <w:tab/>
+      </w:r>
+      <w:r>
+        <w:rPr>
+          <w:b/>
+          <w:bCs/>
+          <w:i/>
+          <w:iCs/>
+          <w:sz w:val="22"/>
+          <w:szCs w:val="22"/>
+        </w:rPr>
+        <w:tab/>
+      </w:r>
+      <w:r>
+        <w:rPr>
+          <w:b/>
+          <w:bCs/>
+          <w:i/>
+          <w:iCs/>
+          <w:sz w:val="22"/>
+          <w:szCs w:val="22"/>
+        </w:rPr>
+        <w:tab/>
+      </w:r>
+      <w:r>
+        <w:rPr>
+          <w:b/>
+          <w:bCs/>
+          <w:i/>
+          <w:iCs/>
+          <w:sz w:val="22"/>
+          <w:szCs w:val="22"/>
+        </w:rPr>
+        <w:tab/>
+      </w:r>
+      <w:r>
+        <w:rPr>
+          <w:b/>
+          <w:bCs/>
+          <w:i/>
+          <w:iCs/>
+          <w:sz w:val="22"/>
+          <w:szCs w:val="22"/>
+        </w:rPr>
+        <w:tab/>
+      </w:r>
+      <w:r>
+        <w:rPr>
+          <w:b/>
+          <w:bCs/>
+          <w:i/>
+          <w:iCs/>
+          <w:sz w:val="22"/>
+          <w:szCs w:val="22"/>
+        </w:rPr>
+        <w:tab/>
+      </w:r>
+      <w:r>
+        <w:rPr>
+          <w:b/>
+          <w:bCs/>
+          <w:i/>
+          <w:iCs/>
+          <w:sz w:val="22"/>
+          <w:szCs w:val="22"/>
+        </w:rPr>
+        <w:tab/>
+      </w:r>
+      <w:r>
+        <w:rPr>
+          <w:b/>
+          <w:bCs/>
+          <w:i/>
+          <w:iCs/>
+          <w:sz w:val="22"/>
+          <w:szCs w:val="22"/>
+        </w:rPr>
+        <w:tab/>
+      </w:r>
+      <w:r>
+        <w:rPr>
+          <w:b/>
+          <w:bCs/>
+          <w:i/>
+          <w:iCs/>
+          <w:sz w:val="22"/>
+          <w:szCs w:val="22"/>
+        </w:rPr>
+        <w:tab/>
+        <w:t xml:space="preserve"> </w:t>
+      </w:r>
+      <w:r>
+        <w:rPr>
+          <w:i/>
+          <w:iCs/>
+          <w:sz w:val="22"/>
+          <w:szCs w:val="22"/>
+        </w:rPr>
+        <w:t>January 2021 - Present</w:t>
       </w:r>
     </w:p>
     <w:p>
@@ -1270,7 +2379,7 @@
           <w:sz w:val="22"/>
           <w:szCs w:val="22"/>
         </w:rPr>
-        <w:t>Improving web API by adding new features, enforcing test-driven development, and increasing efficiency</w:t>
+        <w:t>Facilitated learning (&gt;500 students) by providing clarification about content and assignments for two courses</w:t>
       </w:r>
     </w:p>
     <w:p>
@@ -1280,17 +2389,236 @@
           <w:ilvl w:val="0"/>
           <w:numId w:val="3"/>
         </w:numPr>
-        <w:rPr>
-          <w:sz w:val="22"/>
-          <w:szCs w:val="22"/>
-        </w:rPr>
-      </w:pPr>
-      <w:r>
-        <w:rPr>
-          <w:sz w:val="22"/>
-          <w:szCs w:val="22"/>
-        </w:rPr>
-        <w:t>Migrating codebase from JavaScript to Typescript to ensure code reliability and reduce technical debt</w:t>
+        <w:spacing w:line="276" w:lineRule="auto"/>
+        <w:rPr>
+          <w:sz w:val="22"/>
+          <w:szCs w:val="22"/>
+        </w:rPr>
+      </w:pPr>
+      <w:r>
+        <w:rPr>
+          <w:sz w:val="22"/>
+          <w:szCs w:val="22"/>
+        </w:rPr>
+        <w:t xml:space="preserve">Provided clear feedback and graded assignments/tests in timely manner to </w:t>
+      </w:r>
+      <w:r>
+        <w:rPr>
+          <w:sz w:val="22"/>
+          <w:szCs w:val="22"/>
+        </w:rPr>
+        <w:t>assist professors</w:t>
+      </w:r>
+    </w:p>
+    <w:p>
+      <w:pPr>
+        <w:rPr>
+          <w:b/>
+          <w:bCs/>
+          <w:sz w:val="22"/>
+          <w:szCs w:val="22"/>
+        </w:rPr>
+      </w:pPr>
+      <w:r>
+        <w:rPr>
+          <w:b/>
+          <w:bCs/>
+          <w:sz w:val="22"/>
+          <w:szCs w:val="22"/>
+        </w:rPr>
+        <w:t>Sandbox at Northeastern</w:t>
+      </w:r>
+      <w:r>
+        <w:rPr>
+          <w:sz w:val="22"/>
+          <w:szCs w:val="22"/>
+        </w:rPr>
+        <w:tab/>
+      </w:r>
+      <w:r>
+        <w:rPr>
+          <w:sz w:val="22"/>
+          <w:szCs w:val="22"/>
+        </w:rPr>
+        <w:tab/>
+      </w:r>
+      <w:r>
+        <w:rPr>
+          <w:sz w:val="22"/>
+          <w:szCs w:val="22"/>
+        </w:rPr>
+        <w:tab/>
+      </w:r>
+      <w:r>
+        <w:rPr>
+          <w:sz w:val="22"/>
+          <w:szCs w:val="22"/>
+        </w:rPr>
+        <w:tab/>
+      </w:r>
+      <w:r>
+        <w:rPr>
+          <w:sz w:val="22"/>
+          <w:szCs w:val="22"/>
+        </w:rPr>
+        <w:tab/>
+      </w:r>
+      <w:r>
+        <w:rPr>
+          <w:sz w:val="22"/>
+          <w:szCs w:val="22"/>
+        </w:rPr>
+        <w:tab/>
+      </w:r>
+      <w:r>
+        <w:rPr>
+          <w:sz w:val="22"/>
+          <w:szCs w:val="22"/>
+        </w:rPr>
+        <w:tab/>
+      </w:r>
+      <w:r>
+        <w:rPr>
+          <w:sz w:val="22"/>
+          <w:szCs w:val="22"/>
+        </w:rPr>
+        <w:tab/>
+      </w:r>
+      <w:r>
+        <w:rPr>
+          <w:sz w:val="22"/>
+          <w:szCs w:val="22"/>
+        </w:rPr>
+        <w:tab/>
+        <w:t xml:space="preserve">     </w:t>
+      </w:r>
+      <w:r>
+        <w:rPr>
+          <w:sz w:val="22"/>
+          <w:szCs w:val="22"/>
+        </w:rPr>
+        <w:tab/>
+      </w:r>
+      <w:r>
+        <w:rPr>
+          <w:sz w:val="22"/>
+          <w:szCs w:val="22"/>
+        </w:rPr>
+        <w:t xml:space="preserve">     </w:t>
+      </w:r>
+      <w:r>
+        <w:rPr>
+          <w:sz w:val="22"/>
+          <w:szCs w:val="22"/>
+        </w:rPr>
+        <w:t xml:space="preserve">  </w:t>
+      </w:r>
+      <w:r>
+        <w:rPr>
+          <w:i/>
+          <w:iCs/>
+          <w:sz w:val="22"/>
+          <w:szCs w:val="22"/>
+        </w:rPr>
+        <w:t>Boston, MA</w:t>
+      </w:r>
+    </w:p>
+    <w:p>
+      <w:pPr>
+        <w:rPr>
+          <w:sz w:val="22"/>
+          <w:szCs w:val="22"/>
+        </w:rPr>
+      </w:pPr>
+      <w:r>
+        <w:rPr>
+          <w:b/>
+          <w:bCs/>
+          <w:i/>
+          <w:iCs/>
+          <w:sz w:val="22"/>
+          <w:szCs w:val="22"/>
+        </w:rPr>
+        <w:t xml:space="preserve">Project Lead, </w:t>
+      </w:r>
+      <w:r>
+        <w:rPr>
+          <w:b/>
+          <w:bCs/>
+          <w:i/>
+          <w:iCs/>
+          <w:sz w:val="22"/>
+          <w:szCs w:val="22"/>
+        </w:rPr>
+        <w:t>Full Stack Developer</w:t>
+      </w:r>
+      <w:r>
+        <w:rPr>
+          <w:sz w:val="22"/>
+          <w:szCs w:val="22"/>
+        </w:rPr>
+        <w:tab/>
+      </w:r>
+      <w:r>
+        <w:rPr>
+          <w:sz w:val="22"/>
+          <w:szCs w:val="22"/>
+        </w:rPr>
+        <w:tab/>
+        <w:t xml:space="preserve">          </w:t>
+      </w:r>
+      <w:r>
+        <w:rPr>
+          <w:sz w:val="22"/>
+          <w:szCs w:val="22"/>
+        </w:rPr>
+        <w:tab/>
+        <w:t xml:space="preserve">            </w:t>
+      </w:r>
+      <w:r>
+        <w:rPr>
+          <w:sz w:val="22"/>
+          <w:szCs w:val="22"/>
+        </w:rPr>
+        <w:tab/>
+      </w:r>
+      <w:r>
+        <w:rPr>
+          <w:sz w:val="22"/>
+          <w:szCs w:val="22"/>
+        </w:rPr>
+        <w:tab/>
+      </w:r>
+      <w:r>
+        <w:rPr>
+          <w:sz w:val="22"/>
+          <w:szCs w:val="22"/>
+        </w:rPr>
+        <w:tab/>
+      </w:r>
+      <w:r>
+        <w:rPr>
+          <w:sz w:val="22"/>
+          <w:szCs w:val="22"/>
+        </w:rPr>
+        <w:tab/>
+        <w:t xml:space="preserve">         </w:t>
+      </w:r>
+      <w:r>
+        <w:rPr>
+          <w:sz w:val="22"/>
+          <w:szCs w:val="22"/>
+        </w:rPr>
+        <w:t xml:space="preserve"> </w:t>
+      </w:r>
+      <w:r>
+        <w:rPr>
+          <w:i/>
+          <w:iCs/>
+          <w:sz w:val="22"/>
+          <w:szCs w:val="22"/>
+        </w:rPr>
+        <w:t>September 2019 - Present</w:t>
       </w:r>
     </w:p>
     <w:p>
@@ -1310,21 +2638,7 @@
           <w:sz w:val="22"/>
           <w:szCs w:val="22"/>
         </w:rPr>
-        <w:t xml:space="preserve">Developed a password reset process for users by adding endpoints to get info from Firebase &amp; </w:t>
-      </w:r>
-      <w:r>
-        <w:rPr>
-          <w:sz w:val="22"/>
-          <w:szCs w:val="22"/>
-        </w:rPr>
-        <w:t>email</w:t>
-      </w:r>
-      <w:r>
-        <w:rPr>
-          <w:sz w:val="22"/>
-          <w:szCs w:val="22"/>
-        </w:rPr>
-        <w:t xml:space="preserve"> via SendGrid</w:t>
+        <w:t>Led team of five to build web-based game application for research client used in study with &gt;200 participants</w:t>
       </w:r>
     </w:p>
     <w:p>
@@ -1334,178 +2648,172 @@
           <w:ilvl w:val="0"/>
           <w:numId w:val="3"/>
         </w:numPr>
-        <w:rPr>
-          <w:sz w:val="22"/>
-          <w:szCs w:val="22"/>
-        </w:rPr>
-      </w:pPr>
-      <w:r>
-        <w:rPr>
-          <w:sz w:val="22"/>
-          <w:szCs w:val="22"/>
-        </w:rPr>
-        <w:t>Added persistent notifications by developing endpoints to get/send notifications to new collections in Firebase</w:t>
-      </w:r>
-    </w:p>
-    <w:p>
-      <w:pPr>
-        <w:pStyle w:val="ListParagraph"/>
-        <w:numPr>
-          <w:ilvl w:val="0"/>
-          <w:numId w:val="3"/>
-        </w:numPr>
-        <w:spacing w:line="360" w:lineRule="auto"/>
-        <w:rPr>
-          <w:sz w:val="22"/>
-          <w:szCs w:val="22"/>
-        </w:rPr>
-      </w:pPr>
-      <w:r>
-        <w:rPr>
-          <w:sz w:val="22"/>
-          <w:szCs w:val="22"/>
-        </w:rPr>
-        <w:t>Deployed</w:t>
-      </w:r>
-      <w:r>
-        <w:rPr>
-          <w:sz w:val="22"/>
-          <w:szCs w:val="22"/>
-        </w:rPr>
-        <w:t xml:space="preserve"> script to perform nightly backups of database to Google Cloud Storage to secure data persistence</w:t>
-      </w:r>
-    </w:p>
-    <w:p>
-      <w:pPr>
-        <w:rPr>
-          <w:b/>
-          <w:bCs/>
-          <w:sz w:val="22"/>
-          <w:szCs w:val="22"/>
-        </w:rPr>
-      </w:pPr>
-      <w:r>
-        <w:rPr>
-          <w:sz w:val="22"/>
-          <w:szCs w:val="22"/>
-        </w:rPr>
-        <w:t>DoubleBridge Technologies Inc</w:t>
-      </w:r>
-      <w:r>
-        <w:rPr>
-          <w:sz w:val="22"/>
-          <w:szCs w:val="22"/>
-        </w:rPr>
-        <w:t>.</w:t>
-      </w:r>
-      <w:r>
-        <w:rPr>
-          <w:sz w:val="22"/>
-          <w:szCs w:val="22"/>
-        </w:rPr>
-        <w:tab/>
-      </w:r>
-      <w:r>
-        <w:rPr>
-          <w:sz w:val="22"/>
-          <w:szCs w:val="22"/>
-        </w:rPr>
-        <w:tab/>
-      </w:r>
-      <w:r>
-        <w:rPr>
-          <w:sz w:val="22"/>
-          <w:szCs w:val="22"/>
-        </w:rPr>
-        <w:tab/>
-      </w:r>
-      <w:r>
-        <w:rPr>
-          <w:sz w:val="22"/>
-          <w:szCs w:val="22"/>
-        </w:rPr>
-        <w:tab/>
-      </w:r>
-      <w:r>
-        <w:rPr>
-          <w:sz w:val="22"/>
-          <w:szCs w:val="22"/>
-        </w:rPr>
-        <w:tab/>
-      </w:r>
-      <w:r>
-        <w:rPr>
-          <w:sz w:val="22"/>
-          <w:szCs w:val="22"/>
-        </w:rPr>
-        <w:tab/>
-      </w:r>
-      <w:r>
-        <w:rPr>
-          <w:sz w:val="22"/>
-          <w:szCs w:val="22"/>
-        </w:rPr>
-        <w:tab/>
-      </w:r>
-      <w:r>
-        <w:rPr>
-          <w:sz w:val="22"/>
-          <w:szCs w:val="22"/>
-        </w:rPr>
-        <w:tab/>
-      </w:r>
-      <w:r>
-        <w:rPr>
-          <w:sz w:val="22"/>
-          <w:szCs w:val="22"/>
-        </w:rPr>
-        <w:tab/>
-        <w:t xml:space="preserve"> </w:t>
-      </w:r>
-      <w:r>
-        <w:rPr>
-          <w:sz w:val="22"/>
-          <w:szCs w:val="22"/>
-        </w:rPr>
-        <w:tab/>
+        <w:spacing w:line="276" w:lineRule="auto"/>
+        <w:rPr>
+          <w:sz w:val="22"/>
+          <w:szCs w:val="22"/>
+        </w:rPr>
+      </w:pPr>
+      <w:r>
+        <w:rPr>
+          <w:sz w:val="22"/>
+          <w:szCs w:val="22"/>
+        </w:rPr>
+        <w:t>Created multiple applications, including mobile app used in memory study and web app with &gt; 50,000 users</w:t>
+      </w:r>
+    </w:p>
+    <w:p>
+      <w:pPr>
+        <w:rPr>
+          <w:i/>
+          <w:iCs/>
+          <w:sz w:val="22"/>
+          <w:szCs w:val="22"/>
+        </w:rPr>
+      </w:pPr>
+      <w:r>
+        <w:rPr>
+          <w:b/>
+          <w:bCs/>
+          <w:sz w:val="22"/>
+          <w:szCs w:val="22"/>
+        </w:rPr>
+        <w:t>HackBeanpot Inc</w:t>
+      </w:r>
+      <w:r>
+        <w:rPr>
+          <w:sz w:val="22"/>
+          <w:szCs w:val="22"/>
+        </w:rPr>
+        <w:tab/>
+      </w:r>
+      <w:r>
+        <w:rPr>
+          <w:sz w:val="22"/>
+          <w:szCs w:val="22"/>
+        </w:rPr>
+        <w:tab/>
+      </w:r>
+      <w:r>
+        <w:rPr>
+          <w:sz w:val="22"/>
+          <w:szCs w:val="22"/>
+        </w:rPr>
+        <w:tab/>
+      </w:r>
+      <w:r>
+        <w:rPr>
+          <w:sz w:val="22"/>
+          <w:szCs w:val="22"/>
+        </w:rPr>
+        <w:tab/>
+      </w:r>
+      <w:r>
+        <w:rPr>
+          <w:sz w:val="22"/>
+          <w:szCs w:val="22"/>
+        </w:rPr>
+        <w:tab/>
+      </w:r>
+      <w:r>
+        <w:rPr>
+          <w:sz w:val="22"/>
+          <w:szCs w:val="22"/>
+        </w:rPr>
+        <w:tab/>
+      </w:r>
+      <w:r>
+        <w:rPr>
+          <w:sz w:val="22"/>
+          <w:szCs w:val="22"/>
+        </w:rPr>
+        <w:tab/>
+      </w:r>
+      <w:r>
+        <w:rPr>
+          <w:sz w:val="22"/>
+          <w:szCs w:val="22"/>
+        </w:rPr>
+        <w:tab/>
+      </w:r>
+      <w:r>
+        <w:rPr>
+          <w:sz w:val="22"/>
+          <w:szCs w:val="22"/>
+        </w:rPr>
+        <w:tab/>
+      </w:r>
+      <w:r>
+        <w:rPr>
+          <w:sz w:val="22"/>
+          <w:szCs w:val="22"/>
+        </w:rPr>
+        <w:tab/>
+      </w:r>
+      <w:r>
+        <w:rPr>
+          <w:sz w:val="22"/>
+          <w:szCs w:val="22"/>
+        </w:rPr>
+        <w:tab/>
+        <w:t xml:space="preserve">     </w:t>
+      </w:r>
+      <w:r>
+        <w:rPr>
+          <w:sz w:val="22"/>
+          <w:szCs w:val="22"/>
+        </w:rPr>
         <w:t xml:space="preserve">  </w:t>
       </w:r>
       <w:r>
         <w:rPr>
-          <w:b/>
-          <w:bCs/>
-          <w:sz w:val="22"/>
-          <w:szCs w:val="22"/>
-        </w:rPr>
-        <w:t>Princeton</w:t>
-      </w:r>
-      <w:r>
-        <w:rPr>
-          <w:b/>
-          <w:bCs/>
-          <w:sz w:val="22"/>
-          <w:szCs w:val="22"/>
-        </w:rPr>
-        <w:t>, NJ</w:t>
-      </w:r>
-    </w:p>
-    <w:p>
-      <w:pPr>
-        <w:rPr>
-          <w:sz w:val="22"/>
-          <w:szCs w:val="22"/>
-        </w:rPr>
-      </w:pPr>
-      <w:r>
-        <w:rPr>
-          <w:b/>
-          <w:bCs/>
-          <w:i/>
-          <w:iCs/>
-          <w:sz w:val="22"/>
-          <w:szCs w:val="22"/>
-        </w:rPr>
-        <w:t>Mobile Application Development Intern</w:t>
+          <w:i/>
+          <w:iCs/>
+          <w:sz w:val="22"/>
+          <w:szCs w:val="22"/>
+        </w:rPr>
+        <w:t>Boston, MA</w:t>
+      </w:r>
+    </w:p>
+    <w:p>
+      <w:pPr>
+        <w:rPr>
+          <w:sz w:val="22"/>
+          <w:szCs w:val="22"/>
+        </w:rPr>
+      </w:pPr>
+      <w:r>
+        <w:rPr>
+          <w:b/>
+          <w:bCs/>
+          <w:i/>
+          <w:iCs/>
+          <w:sz w:val="22"/>
+          <w:szCs w:val="22"/>
+        </w:rPr>
+        <w:t xml:space="preserve">Core </w:t>
+      </w:r>
+      <w:r>
+        <w:rPr>
+          <w:b/>
+          <w:bCs/>
+          <w:i/>
+          <w:iCs/>
+          <w:sz w:val="22"/>
+          <w:szCs w:val="22"/>
+        </w:rPr>
+        <w:t>Team</w:t>
+      </w:r>
+      <w:r>
+        <w:rPr>
+          <w:b/>
+          <w:bCs/>
+          <w:i/>
+          <w:iCs/>
+          <w:sz w:val="22"/>
+          <w:szCs w:val="22"/>
+        </w:rPr>
+        <w:t xml:space="preserve"> – Sponsorship, Tech</w:t>
       </w:r>
       <w:r>
         <w:rPr>
@@ -1518,60 +2826,71 @@
       </w:r>
       <w:r>
         <w:rPr>
-          <w:i/>
-          <w:iCs/>
           <w:sz w:val="20"/>
           <w:szCs w:val="20"/>
         </w:rPr>
-        <w:tab/>
-      </w:r>
-      <w:r>
-        <w:rPr>
-          <w:sz w:val="22"/>
-          <w:szCs w:val="22"/>
+        <w:t xml:space="preserve">         </w:t>
+      </w:r>
+      <w:r>
+        <w:rPr>
+          <w:sz w:val="20"/>
+          <w:szCs w:val="20"/>
         </w:rPr>
         <w:tab/>
         <w:t xml:space="preserve">        </w:t>
       </w:r>
       <w:r>
         <w:rPr>
-          <w:sz w:val="22"/>
-          <w:szCs w:val="22"/>
-        </w:rPr>
-        <w:tab/>
-        <w:t xml:space="preserve">          </w:t>
-      </w:r>
-      <w:r>
-        <w:rPr>
-          <w:sz w:val="22"/>
-          <w:szCs w:val="22"/>
-        </w:rPr>
-        <w:tab/>
-      </w:r>
-      <w:r>
-        <w:rPr>
-          <w:sz w:val="22"/>
-          <w:szCs w:val="22"/>
-        </w:rPr>
-        <w:tab/>
-        <w:t xml:space="preserve">        </w:t>
-      </w:r>
-      <w:r>
-        <w:rPr>
-          <w:sz w:val="22"/>
-          <w:szCs w:val="22"/>
-        </w:rPr>
-        <w:tab/>
-        <w:t xml:space="preserve">        </w:t>
-      </w:r>
-      <w:r>
-        <w:rPr>
-          <w:i/>
-          <w:iCs/>
-          <w:sz w:val="22"/>
-          <w:szCs w:val="22"/>
-        </w:rPr>
-        <w:t>July – August 2019</w:t>
+          <w:sz w:val="20"/>
+          <w:szCs w:val="20"/>
+        </w:rPr>
+        <w:tab/>
+      </w:r>
+      <w:r>
+        <w:rPr>
+          <w:sz w:val="20"/>
+          <w:szCs w:val="20"/>
+        </w:rPr>
+        <w:tab/>
+        <w:t xml:space="preserve">       </w:t>
+      </w:r>
+      <w:r>
+        <w:rPr>
+          <w:sz w:val="20"/>
+          <w:szCs w:val="20"/>
+        </w:rPr>
+        <w:tab/>
+      </w:r>
+      <w:r>
+        <w:rPr>
+          <w:sz w:val="20"/>
+          <w:szCs w:val="20"/>
+        </w:rPr>
+        <w:tab/>
+      </w:r>
+      <w:r>
+        <w:rPr>
+          <w:sz w:val="20"/>
+          <w:szCs w:val="20"/>
+        </w:rPr>
+        <w:tab/>
+      </w:r>
+      <w:r>
+        <w:rPr>
+          <w:sz w:val="20"/>
+          <w:szCs w:val="20"/>
+        </w:rPr>
+        <w:tab/>
+        <w:t xml:space="preserve">       </w:t>
+      </w:r>
+      <w:r>
+        <w:rPr>
+          <w:i/>
+          <w:iCs/>
+          <w:sz w:val="22"/>
+          <w:szCs w:val="22"/>
+        </w:rPr>
+        <w:t>May 2019 – Present</w:t>
       </w:r>
     </w:p>
     <w:p>
@@ -1591,7 +2910,7 @@
           <w:sz w:val="22"/>
           <w:szCs w:val="22"/>
         </w:rPr>
-        <w:t>Researched and presented use of Android Studio for mobile development in Java to team of three</w:t>
+        <w:t xml:space="preserve">Organized annual hackathon for ~200 students, raising &gt;$20,000 and improving technical infrastructure </w:t>
       </w:r>
     </w:p>
     <w:p>
@@ -1611,991 +2930,14 @@
           <w:sz w:val="22"/>
           <w:szCs w:val="22"/>
         </w:rPr>
-        <w:t xml:space="preserve">Developed application that performs CRUD operations on MySQL database using </w:t>
-      </w:r>
-      <w:r>
-        <w:rPr>
-          <w:sz w:val="22"/>
-          <w:szCs w:val="22"/>
-        </w:rPr>
-        <w:t>a</w:t>
-      </w:r>
-      <w:r>
-        <w:rPr>
-          <w:sz w:val="22"/>
-          <w:szCs w:val="22"/>
-        </w:rPr>
-        <w:t xml:space="preserve"> PHP framework</w:t>
-      </w:r>
-    </w:p>
-    <w:p>
-      <w:pPr>
-        <w:pStyle w:val="ListParagraph"/>
-        <w:numPr>
-          <w:ilvl w:val="0"/>
-          <w:numId w:val="1"/>
-        </w:numPr>
-        <w:rPr>
-          <w:sz w:val="22"/>
-          <w:szCs w:val="22"/>
-        </w:rPr>
-      </w:pPr>
-      <w:r>
-        <w:rPr>
-          <w:sz w:val="22"/>
-          <w:szCs w:val="22"/>
-        </w:rPr>
-        <w:t>Created Android app that makes async API calls using RESTful API and parses through JSON data</w:t>
-      </w:r>
-    </w:p>
-    <w:p>
-      <w:pPr>
-        <w:rPr>
-          <w:sz w:val="12"/>
-          <w:szCs w:val="12"/>
-        </w:rPr>
-      </w:pPr>
-    </w:p>
-    <w:p>
-      <w:pPr>
-        <w:pBdr>
-          <w:bottom w:val="single" w:sz="4" w:space="1" w:color="auto"/>
-        </w:pBdr>
-        <w:rPr>
-          <w:b/>
-          <w:bCs/>
-        </w:rPr>
-      </w:pPr>
-      <w:r>
-        <w:rPr>
-          <w:b/>
-          <w:bCs/>
-        </w:rPr>
-        <w:t>ACTIVITIES</w:t>
-      </w:r>
-    </w:p>
-    <w:p>
-      <w:pPr>
-        <w:rPr>
-          <w:b/>
-          <w:bCs/>
-          <w:sz w:val="22"/>
-          <w:szCs w:val="22"/>
-        </w:rPr>
-      </w:pPr>
-      <w:r>
-        <w:rPr>
-          <w:sz w:val="22"/>
-          <w:szCs w:val="22"/>
-        </w:rPr>
-        <w:t>Goldman, Sachs &amp; Co.</w:t>
-      </w:r>
-      <w:r>
-        <w:rPr>
-          <w:sz w:val="22"/>
-          <w:szCs w:val="22"/>
-        </w:rPr>
-        <w:tab/>
-      </w:r>
-      <w:r>
-        <w:rPr>
-          <w:sz w:val="22"/>
-          <w:szCs w:val="22"/>
-        </w:rPr>
-        <w:tab/>
-      </w:r>
-      <w:r>
-        <w:rPr>
-          <w:sz w:val="22"/>
-          <w:szCs w:val="22"/>
-        </w:rPr>
-        <w:tab/>
-      </w:r>
-      <w:r>
-        <w:rPr>
-          <w:sz w:val="22"/>
-          <w:szCs w:val="22"/>
-        </w:rPr>
-        <w:tab/>
-      </w:r>
-      <w:r>
-        <w:rPr>
-          <w:sz w:val="22"/>
-          <w:szCs w:val="22"/>
-        </w:rPr>
-        <w:tab/>
-      </w:r>
-      <w:r>
-        <w:rPr>
-          <w:sz w:val="22"/>
-          <w:szCs w:val="22"/>
-        </w:rPr>
-        <w:tab/>
-      </w:r>
-      <w:r>
-        <w:rPr>
-          <w:sz w:val="22"/>
-          <w:szCs w:val="22"/>
-        </w:rPr>
-        <w:tab/>
-      </w:r>
-      <w:r>
-        <w:rPr>
-          <w:sz w:val="22"/>
-          <w:szCs w:val="22"/>
-        </w:rPr>
-        <w:tab/>
-      </w:r>
-      <w:r>
-        <w:rPr>
-          <w:sz w:val="22"/>
-          <w:szCs w:val="22"/>
-        </w:rPr>
-        <w:tab/>
-      </w:r>
-      <w:r>
-        <w:rPr>
-          <w:sz w:val="22"/>
-          <w:szCs w:val="22"/>
-        </w:rPr>
-        <w:tab/>
-      </w:r>
-      <w:r>
-        <w:rPr>
-          <w:sz w:val="22"/>
-          <w:szCs w:val="22"/>
-        </w:rPr>
-        <w:tab/>
-      </w:r>
-      <w:r>
-        <w:rPr>
-          <w:b/>
-          <w:bCs/>
-          <w:sz w:val="22"/>
-          <w:szCs w:val="22"/>
-        </w:rPr>
-        <w:t>New York, NY</w:t>
-      </w:r>
-    </w:p>
-    <w:p>
-      <w:pPr>
-        <w:rPr>
-          <w:sz w:val="22"/>
-          <w:szCs w:val="22"/>
-        </w:rPr>
-      </w:pPr>
-      <w:r>
-        <w:rPr>
-          <w:b/>
-          <w:bCs/>
-          <w:i/>
-          <w:iCs/>
-          <w:sz w:val="22"/>
-          <w:szCs w:val="22"/>
-        </w:rPr>
-        <w:t>2020 Summer Virtual Insight Series</w:t>
-      </w:r>
-      <w:r>
-        <w:rPr>
-          <w:b/>
-          <w:bCs/>
-          <w:i/>
-          <w:iCs/>
-          <w:sz w:val="22"/>
-          <w:szCs w:val="22"/>
-        </w:rPr>
-        <w:tab/>
-      </w:r>
-      <w:r>
-        <w:rPr>
-          <w:b/>
-          <w:bCs/>
-          <w:i/>
-          <w:iCs/>
-          <w:sz w:val="22"/>
-          <w:szCs w:val="22"/>
-        </w:rPr>
-        <w:tab/>
-      </w:r>
-      <w:r>
-        <w:rPr>
-          <w:b/>
-          <w:bCs/>
-          <w:i/>
-          <w:iCs/>
-          <w:sz w:val="22"/>
-          <w:szCs w:val="22"/>
-        </w:rPr>
-        <w:tab/>
-      </w:r>
-      <w:r>
-        <w:rPr>
-          <w:b/>
-          <w:bCs/>
-          <w:i/>
-          <w:iCs/>
-          <w:sz w:val="22"/>
-          <w:szCs w:val="22"/>
-        </w:rPr>
-        <w:tab/>
-      </w:r>
-      <w:r>
-        <w:rPr>
-          <w:b/>
-          <w:bCs/>
-          <w:i/>
-          <w:iCs/>
-          <w:sz w:val="22"/>
-          <w:szCs w:val="22"/>
-        </w:rPr>
-        <w:tab/>
-      </w:r>
-      <w:r>
-        <w:rPr>
-          <w:b/>
-          <w:bCs/>
-          <w:i/>
-          <w:iCs/>
-          <w:sz w:val="22"/>
-          <w:szCs w:val="22"/>
-        </w:rPr>
-        <w:tab/>
-      </w:r>
-      <w:r>
-        <w:rPr>
-          <w:b/>
-          <w:bCs/>
-          <w:i/>
-          <w:iCs/>
-          <w:sz w:val="22"/>
-          <w:szCs w:val="22"/>
-        </w:rPr>
-        <w:tab/>
-      </w:r>
-      <w:r>
-        <w:rPr>
-          <w:b/>
-          <w:bCs/>
-          <w:i/>
-          <w:iCs/>
-          <w:sz w:val="22"/>
-          <w:szCs w:val="22"/>
-        </w:rPr>
-        <w:tab/>
-        <w:t xml:space="preserve">       </w:t>
-      </w:r>
-      <w:r>
-        <w:rPr>
-          <w:sz w:val="22"/>
-          <w:szCs w:val="22"/>
-        </w:rPr>
-        <w:t>June 2020 – Present</w:t>
-      </w:r>
-    </w:p>
-    <w:p>
-      <w:pPr>
-        <w:pStyle w:val="ListParagraph"/>
-        <w:numPr>
-          <w:ilvl w:val="0"/>
-          <w:numId w:val="1"/>
-        </w:numPr>
-        <w:rPr>
-          <w:sz w:val="22"/>
-          <w:szCs w:val="22"/>
-        </w:rPr>
-      </w:pPr>
-      <w:r>
-        <w:rPr>
-          <w:sz w:val="22"/>
-          <w:szCs w:val="22"/>
-        </w:rPr>
-        <w:t>Interacted with members of the firm and learned more about various opportunities &amp; divisions within the firm</w:t>
-      </w:r>
-    </w:p>
-    <w:p>
-      <w:pPr>
-        <w:pStyle w:val="ListParagraph"/>
-        <w:numPr>
-          <w:ilvl w:val="0"/>
-          <w:numId w:val="1"/>
-        </w:numPr>
-        <w:rPr>
-          <w:sz w:val="22"/>
-          <w:szCs w:val="22"/>
-        </w:rPr>
-      </w:pPr>
-      <w:r>
-        <w:rPr>
-          <w:sz w:val="22"/>
-          <w:szCs w:val="22"/>
-        </w:rPr>
-        <w:t>Gained tangible insights on improving resume and networking with professionals efficiently</w:t>
-      </w:r>
-    </w:p>
-    <w:p>
-      <w:pPr>
-        <w:rPr>
-          <w:sz w:val="14"/>
-          <w:szCs w:val="14"/>
-        </w:rPr>
-      </w:pPr>
-    </w:p>
-    <w:p>
-      <w:pPr>
-        <w:rPr>
-          <w:b/>
-          <w:bCs/>
-          <w:sz w:val="22"/>
-          <w:szCs w:val="22"/>
-        </w:rPr>
-      </w:pPr>
-      <w:r>
-        <w:rPr>
-          <w:sz w:val="22"/>
-          <w:szCs w:val="22"/>
-        </w:rPr>
-        <w:t>Sandbox at Northeastern</w:t>
-      </w:r>
-      <w:r>
-        <w:rPr>
-          <w:sz w:val="22"/>
-          <w:szCs w:val="22"/>
-        </w:rPr>
-        <w:tab/>
-      </w:r>
-      <w:r>
-        <w:rPr>
-          <w:sz w:val="22"/>
-          <w:szCs w:val="22"/>
-        </w:rPr>
-        <w:tab/>
-      </w:r>
-      <w:r>
-        <w:rPr>
-          <w:sz w:val="22"/>
-          <w:szCs w:val="22"/>
-        </w:rPr>
-        <w:tab/>
-      </w:r>
-      <w:r>
-        <w:rPr>
-          <w:sz w:val="22"/>
-          <w:szCs w:val="22"/>
-        </w:rPr>
-        <w:tab/>
-      </w:r>
-      <w:r>
-        <w:rPr>
-          <w:sz w:val="22"/>
-          <w:szCs w:val="22"/>
-        </w:rPr>
-        <w:tab/>
-      </w:r>
-      <w:r>
-        <w:rPr>
-          <w:sz w:val="22"/>
-          <w:szCs w:val="22"/>
-        </w:rPr>
-        <w:tab/>
-      </w:r>
-      <w:r>
-        <w:rPr>
-          <w:sz w:val="22"/>
-          <w:szCs w:val="22"/>
-        </w:rPr>
-        <w:tab/>
-      </w:r>
-      <w:r>
-        <w:rPr>
-          <w:sz w:val="22"/>
-          <w:szCs w:val="22"/>
-        </w:rPr>
-        <w:tab/>
-      </w:r>
-      <w:r>
-        <w:rPr>
-          <w:sz w:val="22"/>
-          <w:szCs w:val="22"/>
-        </w:rPr>
-        <w:tab/>
-        <w:t xml:space="preserve">     </w:t>
-      </w:r>
-      <w:r>
-        <w:rPr>
-          <w:sz w:val="22"/>
-          <w:szCs w:val="22"/>
-        </w:rPr>
-        <w:tab/>
-      </w:r>
-      <w:r>
-        <w:rPr>
-          <w:sz w:val="22"/>
-          <w:szCs w:val="22"/>
-        </w:rPr>
-        <w:t xml:space="preserve">     </w:t>
-      </w:r>
-      <w:r>
-        <w:rPr>
-          <w:b/>
-          <w:bCs/>
-          <w:sz w:val="22"/>
-          <w:szCs w:val="22"/>
-        </w:rPr>
-        <w:t>Boston, MA</w:t>
-      </w:r>
-    </w:p>
-    <w:p>
-      <w:pPr>
-        <w:rPr>
-          <w:sz w:val="22"/>
-          <w:szCs w:val="22"/>
-        </w:rPr>
-      </w:pPr>
-      <w:r>
-        <w:rPr>
-          <w:b/>
-          <w:bCs/>
-          <w:i/>
-          <w:iCs/>
-          <w:sz w:val="22"/>
-          <w:szCs w:val="22"/>
-        </w:rPr>
-        <w:t>Full Stack Developer</w:t>
-      </w:r>
-      <w:r>
-        <w:rPr>
-          <w:sz w:val="22"/>
-          <w:szCs w:val="22"/>
-        </w:rPr>
-        <w:tab/>
-      </w:r>
-      <w:r>
-        <w:rPr>
-          <w:sz w:val="22"/>
-          <w:szCs w:val="22"/>
-        </w:rPr>
-        <w:tab/>
-        <w:t xml:space="preserve">          </w:t>
-      </w:r>
-      <w:r>
-        <w:rPr>
-          <w:sz w:val="22"/>
-          <w:szCs w:val="22"/>
-        </w:rPr>
-        <w:tab/>
-        <w:t xml:space="preserve">            </w:t>
-      </w:r>
-      <w:r>
-        <w:rPr>
-          <w:sz w:val="22"/>
-          <w:szCs w:val="22"/>
-        </w:rPr>
-        <w:tab/>
-      </w:r>
-      <w:r>
-        <w:rPr>
-          <w:sz w:val="22"/>
-          <w:szCs w:val="22"/>
-        </w:rPr>
-        <w:tab/>
-      </w:r>
-      <w:r>
-        <w:rPr>
-          <w:sz w:val="22"/>
-          <w:szCs w:val="22"/>
-        </w:rPr>
-        <w:tab/>
-      </w:r>
-      <w:r>
-        <w:rPr>
-          <w:sz w:val="22"/>
-          <w:szCs w:val="22"/>
-        </w:rPr>
-        <w:tab/>
-        <w:t xml:space="preserve">          </w:t>
-      </w:r>
-      <w:r>
-        <w:rPr>
-          <w:sz w:val="22"/>
-          <w:szCs w:val="22"/>
-        </w:rPr>
-        <w:tab/>
-      </w:r>
-      <w:r>
-        <w:rPr>
-          <w:sz w:val="22"/>
-          <w:szCs w:val="22"/>
-        </w:rPr>
-        <w:tab/>
-        <w:t xml:space="preserve">          </w:t>
-      </w:r>
-      <w:r>
-        <w:rPr>
-          <w:i/>
-          <w:iCs/>
-          <w:sz w:val="22"/>
-          <w:szCs w:val="22"/>
-        </w:rPr>
-        <w:t>September 2019 - Present</w:t>
-      </w:r>
-    </w:p>
-    <w:p>
-      <w:pPr>
-        <w:pStyle w:val="ListParagraph"/>
-        <w:numPr>
-          <w:ilvl w:val="0"/>
-          <w:numId w:val="3"/>
-        </w:numPr>
-        <w:rPr>
-          <w:sz w:val="22"/>
-          <w:szCs w:val="22"/>
-        </w:rPr>
-      </w:pPr>
-      <w:r>
-        <w:rPr>
-          <w:sz w:val="22"/>
-          <w:szCs w:val="22"/>
-        </w:rPr>
-        <w:t>Improving</w:t>
-      </w:r>
-      <w:r>
-        <w:rPr>
-          <w:sz w:val="22"/>
-          <w:szCs w:val="22"/>
-        </w:rPr>
-        <w:t xml:space="preserve"> SearchNEU, a </w:t>
-      </w:r>
-      <w:r>
-        <w:rPr>
-          <w:sz w:val="22"/>
-          <w:szCs w:val="22"/>
-        </w:rPr>
-        <w:t>web app</w:t>
-      </w:r>
-      <w:r>
-        <w:rPr>
-          <w:sz w:val="22"/>
-          <w:szCs w:val="22"/>
-        </w:rPr>
-        <w:t xml:space="preserve"> that facilitates searching for classe</w:t>
-      </w:r>
-      <w:r>
-        <w:rPr>
-          <w:sz w:val="22"/>
-          <w:szCs w:val="22"/>
-        </w:rPr>
-        <w:t>s, used by over 42,000 individuals</w:t>
-      </w:r>
-    </w:p>
-    <w:p>
-      <w:pPr>
-        <w:pStyle w:val="ListParagraph"/>
-        <w:numPr>
-          <w:ilvl w:val="0"/>
-          <w:numId w:val="3"/>
-        </w:numPr>
-        <w:rPr>
-          <w:sz w:val="22"/>
-          <w:szCs w:val="22"/>
-        </w:rPr>
-      </w:pPr>
-      <w:r>
-        <w:rPr>
-          <w:sz w:val="22"/>
-          <w:szCs w:val="22"/>
-        </w:rPr>
-        <w:t>Rewrote scraper classes that produce info from colleges’ sites using jQuery to increase efficiency and reliability</w:t>
-      </w:r>
-    </w:p>
-    <w:p>
-      <w:pPr>
-        <w:pStyle w:val="ListParagraph"/>
-        <w:numPr>
-          <w:ilvl w:val="0"/>
-          <w:numId w:val="3"/>
-        </w:numPr>
-        <w:rPr>
-          <w:sz w:val="22"/>
-          <w:szCs w:val="22"/>
-        </w:rPr>
-      </w:pPr>
-      <w:r>
-        <w:rPr>
-          <w:sz w:val="22"/>
-          <w:szCs w:val="22"/>
-        </w:rPr>
-        <w:t>Move</w:t>
-      </w:r>
-      <w:r>
-        <w:rPr>
-          <w:sz w:val="22"/>
-          <w:szCs w:val="22"/>
-        </w:rPr>
-        <w:t>d</w:t>
-      </w:r>
-      <w:r>
-        <w:rPr>
-          <w:sz w:val="22"/>
-          <w:szCs w:val="22"/>
-        </w:rPr>
-        <w:t xml:space="preserve"> database from Firebase to PostgreSQL by creating models using Sequelize ORM</w:t>
-      </w:r>
-      <w:r>
-        <w:rPr>
-          <w:sz w:val="22"/>
-          <w:szCs w:val="22"/>
-        </w:rPr>
-        <w:t xml:space="preserve"> to improve durability</w:t>
-      </w:r>
-    </w:p>
-    <w:p>
-      <w:pPr>
-        <w:pStyle w:val="ListParagraph"/>
-        <w:numPr>
-          <w:ilvl w:val="0"/>
-          <w:numId w:val="3"/>
-        </w:numPr>
-        <w:rPr>
-          <w:sz w:val="22"/>
-          <w:szCs w:val="22"/>
-        </w:rPr>
-      </w:pPr>
-      <w:r>
-        <w:rPr>
-          <w:sz w:val="22"/>
-          <w:szCs w:val="22"/>
-        </w:rPr>
-        <w:t>Implement</w:t>
-      </w:r>
-      <w:r>
-        <w:rPr>
-          <w:sz w:val="22"/>
-          <w:szCs w:val="22"/>
-        </w:rPr>
-        <w:t>ed</w:t>
-      </w:r>
-      <w:r>
-        <w:rPr>
-          <w:sz w:val="22"/>
-          <w:szCs w:val="22"/>
-        </w:rPr>
-        <w:t xml:space="preserve"> filters </w:t>
-      </w:r>
-      <w:r>
-        <w:rPr>
-          <w:sz w:val="22"/>
-          <w:szCs w:val="22"/>
-        </w:rPr>
-        <w:t xml:space="preserve">in </w:t>
-      </w:r>
-      <w:r>
-        <w:rPr>
-          <w:sz w:val="22"/>
-          <w:szCs w:val="22"/>
-        </w:rPr>
-        <w:t>React and TypeScript by creating toggle switch and dropdown, making updates 10x faster</w:t>
-      </w:r>
-    </w:p>
-    <w:p>
-      <w:pPr>
-        <w:pStyle w:val="ListParagraph"/>
-        <w:numPr>
-          <w:ilvl w:val="0"/>
-          <w:numId w:val="3"/>
-        </w:numPr>
-        <w:rPr>
-          <w:sz w:val="22"/>
-          <w:szCs w:val="22"/>
-        </w:rPr>
-      </w:pPr>
-      <w:r>
-        <w:rPr>
-          <w:sz w:val="22"/>
-          <w:szCs w:val="22"/>
-        </w:rPr>
-        <w:t xml:space="preserve">Participate in recruiting efforts by testing coding challenge and conducting in-person interviews </w:t>
-      </w:r>
-    </w:p>
-    <w:p>
-      <w:pPr>
-        <w:rPr>
-          <w:sz w:val="12"/>
-          <w:szCs w:val="12"/>
-        </w:rPr>
-      </w:pPr>
-    </w:p>
-    <w:p>
-      <w:pPr>
-        <w:rPr>
-          <w:b/>
-          <w:bCs/>
-          <w:sz w:val="22"/>
-          <w:szCs w:val="22"/>
-        </w:rPr>
-      </w:pPr>
-      <w:r>
-        <w:rPr>
-          <w:sz w:val="22"/>
-          <w:szCs w:val="22"/>
-        </w:rPr>
-        <w:t>HackBeanpot Inc</w:t>
-      </w:r>
-      <w:r>
-        <w:rPr>
-          <w:sz w:val="22"/>
-          <w:szCs w:val="22"/>
-        </w:rPr>
-        <w:tab/>
-      </w:r>
-      <w:r>
-        <w:rPr>
-          <w:sz w:val="22"/>
-          <w:szCs w:val="22"/>
-        </w:rPr>
-        <w:tab/>
-      </w:r>
-      <w:r>
-        <w:rPr>
-          <w:sz w:val="22"/>
-          <w:szCs w:val="22"/>
-        </w:rPr>
-        <w:tab/>
-      </w:r>
-      <w:r>
-        <w:rPr>
-          <w:sz w:val="22"/>
-          <w:szCs w:val="22"/>
-        </w:rPr>
-        <w:tab/>
-      </w:r>
-      <w:r>
-        <w:rPr>
-          <w:sz w:val="22"/>
-          <w:szCs w:val="22"/>
-        </w:rPr>
-        <w:tab/>
-      </w:r>
-      <w:r>
-        <w:rPr>
-          <w:sz w:val="22"/>
-          <w:szCs w:val="22"/>
-        </w:rPr>
-        <w:tab/>
-      </w:r>
-      <w:r>
-        <w:rPr>
-          <w:sz w:val="22"/>
-          <w:szCs w:val="22"/>
-        </w:rPr>
-        <w:tab/>
-      </w:r>
-      <w:r>
-        <w:rPr>
-          <w:sz w:val="22"/>
-          <w:szCs w:val="22"/>
-        </w:rPr>
-        <w:tab/>
-      </w:r>
-      <w:r>
-        <w:rPr>
-          <w:sz w:val="22"/>
-          <w:szCs w:val="22"/>
-        </w:rPr>
-        <w:tab/>
-      </w:r>
-      <w:r>
-        <w:rPr>
-          <w:sz w:val="22"/>
-          <w:szCs w:val="22"/>
-        </w:rPr>
-        <w:tab/>
-      </w:r>
-      <w:r>
-        <w:rPr>
-          <w:sz w:val="22"/>
-          <w:szCs w:val="22"/>
-        </w:rPr>
-        <w:tab/>
-        <w:t xml:space="preserve">     </w:t>
-      </w:r>
-      <w:r>
-        <w:rPr>
-          <w:b/>
-          <w:bCs/>
-          <w:sz w:val="22"/>
-          <w:szCs w:val="22"/>
-        </w:rPr>
-        <w:t>Boston, MA</w:t>
-      </w:r>
-    </w:p>
-    <w:p>
-      <w:pPr>
-        <w:rPr>
-          <w:sz w:val="22"/>
-          <w:szCs w:val="22"/>
-        </w:rPr>
-      </w:pPr>
-      <w:r>
-        <w:rPr>
-          <w:b/>
-          <w:bCs/>
-          <w:i/>
-          <w:iCs/>
-          <w:sz w:val="22"/>
-          <w:szCs w:val="22"/>
-        </w:rPr>
-        <w:t>Sponsorship Team</w:t>
-      </w:r>
-      <w:r>
-        <w:rPr>
-          <w:i/>
-          <w:iCs/>
-          <w:sz w:val="20"/>
-          <w:szCs w:val="20"/>
-        </w:rPr>
-        <w:tab/>
-      </w:r>
-      <w:r>
-        <w:rPr>
-          <w:sz w:val="20"/>
-          <w:szCs w:val="20"/>
-        </w:rPr>
-        <w:t xml:space="preserve">         </w:t>
-      </w:r>
-      <w:r>
-        <w:rPr>
-          <w:sz w:val="20"/>
-          <w:szCs w:val="20"/>
-        </w:rPr>
-        <w:tab/>
-        <w:t xml:space="preserve">        </w:t>
-      </w:r>
-      <w:r>
-        <w:rPr>
-          <w:sz w:val="20"/>
-          <w:szCs w:val="20"/>
-        </w:rPr>
-        <w:tab/>
-      </w:r>
-      <w:r>
-        <w:rPr>
-          <w:sz w:val="20"/>
-          <w:szCs w:val="20"/>
-        </w:rPr>
-        <w:tab/>
-        <w:t xml:space="preserve">       </w:t>
-      </w:r>
-      <w:r>
-        <w:rPr>
-          <w:sz w:val="20"/>
-          <w:szCs w:val="20"/>
-        </w:rPr>
-        <w:tab/>
-      </w:r>
-      <w:r>
-        <w:rPr>
-          <w:sz w:val="20"/>
-          <w:szCs w:val="20"/>
-        </w:rPr>
-        <w:tab/>
-      </w:r>
-      <w:r>
-        <w:rPr>
-          <w:sz w:val="20"/>
-          <w:szCs w:val="20"/>
-        </w:rPr>
-        <w:tab/>
-      </w:r>
-      <w:r>
-        <w:rPr>
-          <w:sz w:val="20"/>
-          <w:szCs w:val="20"/>
-        </w:rPr>
-        <w:tab/>
-      </w:r>
-      <w:r>
-        <w:rPr>
-          <w:sz w:val="20"/>
-          <w:szCs w:val="20"/>
-        </w:rPr>
-        <w:tab/>
-      </w:r>
-      <w:r>
-        <w:rPr>
-          <w:sz w:val="20"/>
-          <w:szCs w:val="20"/>
-        </w:rPr>
-        <w:tab/>
-        <w:t xml:space="preserve">       </w:t>
-      </w:r>
-      <w:r>
-        <w:rPr>
-          <w:i/>
-          <w:iCs/>
-          <w:sz w:val="22"/>
-          <w:szCs w:val="22"/>
-        </w:rPr>
-        <w:t>May 2019 – Present</w:t>
-      </w:r>
-    </w:p>
-    <w:p>
-      <w:pPr>
-        <w:pStyle w:val="ListParagraph"/>
-        <w:numPr>
-          <w:ilvl w:val="0"/>
-          <w:numId w:val="1"/>
-        </w:numPr>
-        <w:rPr>
-          <w:sz w:val="22"/>
-          <w:szCs w:val="22"/>
-        </w:rPr>
-      </w:pPr>
-      <w:r>
-        <w:rPr>
-          <w:sz w:val="22"/>
-          <w:szCs w:val="22"/>
-        </w:rPr>
-        <w:t>Engaged in agile environment to organize annual hackathon for approximately 200 Boston students</w:t>
-      </w:r>
-    </w:p>
-    <w:p>
-      <w:pPr>
-        <w:pStyle w:val="ListParagraph"/>
-        <w:numPr>
-          <w:ilvl w:val="0"/>
-          <w:numId w:val="1"/>
-        </w:numPr>
-        <w:rPr>
-          <w:sz w:val="22"/>
-          <w:szCs w:val="22"/>
-        </w:rPr>
-      </w:pPr>
-      <w:r>
-        <w:rPr>
-          <w:sz w:val="22"/>
-          <w:szCs w:val="22"/>
-        </w:rPr>
-        <w:t>Designed sponsorship packet and worked with dozens of companies to raise over $20,000 in financial backing</w:t>
-      </w:r>
-    </w:p>
-    <w:p>
-      <w:pPr>
-        <w:pStyle w:val="ListParagraph"/>
-        <w:numPr>
-          <w:ilvl w:val="0"/>
-          <w:numId w:val="1"/>
-        </w:numPr>
-        <w:rPr>
-          <w:sz w:val="22"/>
-          <w:szCs w:val="22"/>
-        </w:rPr>
-      </w:pPr>
-      <w:r>
-        <w:rPr>
-          <w:sz w:val="22"/>
-          <w:szCs w:val="22"/>
-        </w:rPr>
-        <w:t xml:space="preserve">Led team of three in revamping judging system for students’ projects to be more holistic and efficient </w:t>
+        <w:t xml:space="preserve">Led team in revamping judging system to be more holistic by fixing scheduling algorithm and user-facing </w:t>
+      </w:r>
+      <w:r>
+        <w:rPr>
+          <w:sz w:val="22"/>
+          <w:szCs w:val="22"/>
+        </w:rPr>
+        <w:t>website</w:t>
       </w:r>
     </w:p>
     <w:p>
@@ -2644,7 +2986,16 @@
           <w:sz w:val="22"/>
           <w:szCs w:val="22"/>
         </w:rPr>
-        <w:t>Technical Training</w:t>
+        <w:t xml:space="preserve">Technical </w:t>
+      </w:r>
+      <w:r>
+        <w:rPr>
+          <w:b/>
+          <w:bCs/>
+          <w:sz w:val="22"/>
+          <w:szCs w:val="22"/>
+        </w:rPr>
+        <w:t>Skills</w:t>
       </w:r>
       <w:r>
         <w:rPr>
@@ -2660,14 +3011,49 @@
           <w:sz w:val="22"/>
           <w:szCs w:val="22"/>
         </w:rPr>
-        <w:t xml:space="preserve"> Java, JavaScript (NodeJS, React), Python, </w:t>
-      </w:r>
-      <w:r>
-        <w:rPr>
-          <w:sz w:val="22"/>
-          <w:szCs w:val="22"/>
-        </w:rPr>
-        <w:t>Kubernetes, Google Firebase, Unix, JUnit, Git</w:t>
+        <w:t xml:space="preserve"> </w:t>
+      </w:r>
+      <w:r>
+        <w:rPr>
+          <w:sz w:val="22"/>
+          <w:szCs w:val="22"/>
+        </w:rPr>
+        <w:t>Docker/Kubernetes, Git(hub)</w:t>
+      </w:r>
+      <w:r>
+        <w:rPr>
+          <w:sz w:val="22"/>
+          <w:szCs w:val="22"/>
+        </w:rPr>
+        <w:t xml:space="preserve">, </w:t>
+      </w:r>
+      <w:r>
+        <w:rPr>
+          <w:sz w:val="22"/>
+          <w:szCs w:val="22"/>
+        </w:rPr>
+        <w:t xml:space="preserve">Java, JavaScript (NodeJS, React), </w:t>
+      </w:r>
+      <w:r>
+        <w:rPr>
+          <w:sz w:val="22"/>
+          <w:szCs w:val="22"/>
+        </w:rPr>
+        <w:t xml:space="preserve">Observability, </w:t>
+      </w:r>
+      <w:r>
+        <w:rPr>
+          <w:sz w:val="22"/>
+          <w:szCs w:val="22"/>
+        </w:rPr>
+        <w:t xml:space="preserve">Python, </w:t>
+      </w:r>
+      <w:r>
+        <w:rPr>
+          <w:sz w:val="22"/>
+          <w:szCs w:val="22"/>
+        </w:rPr>
+        <w:t>Unix</w:t>
       </w:r>
     </w:p>
     <w:p>
@@ -2727,21 +3113,42 @@
           <w:sz w:val="22"/>
           <w:szCs w:val="22"/>
         </w:rPr>
-        <w:t xml:space="preserve">Crossword Puzzles, </w:t>
-      </w:r>
-      <w:r>
-        <w:rPr>
-          <w:sz w:val="22"/>
-          <w:szCs w:val="22"/>
-        </w:rPr>
-        <w:t>Competitive Programming</w:t>
-      </w:r>
-      <w:r>
-        <w:rPr>
-          <w:sz w:val="22"/>
-          <w:szCs w:val="22"/>
-        </w:rPr>
-        <w:t>, Hockey</w:t>
+        <w:t>Crosswor</w:t>
+      </w:r>
+      <w:r>
+        <w:rPr>
+          <w:sz w:val="22"/>
+          <w:szCs w:val="22"/>
+        </w:rPr>
+        <w:t>ds</w:t>
+      </w:r>
+      <w:r>
+        <w:rPr>
+          <w:sz w:val="22"/>
+          <w:szCs w:val="22"/>
+        </w:rPr>
+        <w:t xml:space="preserve">, </w:t>
+      </w:r>
+      <w:r>
+        <w:rPr>
+          <w:sz w:val="22"/>
+          <w:szCs w:val="22"/>
+        </w:rPr>
+        <w:t xml:space="preserve">Ice </w:t>
+      </w:r>
+      <w:r>
+        <w:rPr>
+          <w:sz w:val="22"/>
+          <w:szCs w:val="22"/>
+        </w:rPr>
+        <w:t>Hockey</w:t>
+      </w:r>
+      <w:r>
+        <w:rPr>
+          <w:sz w:val="22"/>
+          <w:szCs w:val="22"/>
+        </w:rPr>
+        <w:t>, Sneakers</w:t>
       </w:r>
     </w:p>
     <w:sectPr>
@@ -2756,7 +3163,7 @@
 </file>
 
 <file path=word/endnotes.xml><?xml version="1.0" encoding="utf-8"?>
-<w:endnotes xmlns:wpc="http://schemas.microsoft.com/office/word/2010/wordprocessingCanvas" xmlns:cx="http://schemas.microsoft.com/office/drawing/2014/chartex" xmlns:cx1="http://schemas.microsoft.com/office/drawing/2015/9/8/chartex" xmlns:cx2="http://schemas.microsoft.com/office/drawing/2015/10/21/chartex" xmlns:cx3="http://schemas.microsoft.com/office/drawing/2016/5/9/chartex" xmlns:cx4="http://schemas.microsoft.com/office/drawing/2016/5/10/chartex" xmlns:cx5="http://schemas.microsoft.com/office/drawing/2016/5/11/chartex" xmlns:cx6="http://schemas.microsoft.com/office/drawing/2016/5/12/chartex" xmlns:cx7="http://schemas.microsoft.com/office/drawing/2016/5/13/chartex" xmlns:cx8="http://schemas.microsoft.com/office/drawing/2016/5/14/chartex" xmlns:mc="http://schemas.openxmlformats.org/markup-compatibility/2006" xmlns:aink="http://schemas.microsoft.com/office/drawing/2016/ink" xmlns:am3d="http://schemas.microsoft.com/office/drawing/2017/model3d" xmlns:o="urn:schemas-microsoft-com:office:office" xmlns:r="http://schemas.openxmlformats.org/officeDocument/2006/relationships" xmlns:m="http://schemas.openxmlformats.org/officeDocument/2006/math" xmlns:v="urn:schemas-microsoft-com:vml" xmlns:wp14="http://schemas.microsoft.com/office/word/2010/wordprocessingDrawing" xmlns:wp="http://schemas.openxmlformats.org/drawingml/2006/wordprocessingDrawing" xmlns:w10="urn:schemas-microsoft-com:office:word" xmlns:w="http://schemas.openxmlformats.org/wordprocessingml/2006/main" xmlns:w14="http://schemas.microsoft.com/office/word/2010/wordml" xmlns:w15="http://schemas.microsoft.com/office/word/2012/wordml" xmlns:w16cex="http://schemas.microsoft.com/office/word/2018/wordml/cex" xmlns:w16cid="http://schemas.microsoft.com/office/word/2016/wordml/cid" xmlns:w16="http://schemas.microsoft.com/office/word/2018/wordml" xmlns:w16se="http://schemas.microsoft.com/office/word/2015/wordml/symex" xmlns:wpg="http://schemas.microsoft.com/office/word/2010/wordprocessingGroup" xmlns:wpi="http://schemas.microsoft.com/office/word/2010/wordprocessingInk" xmlns:wne="http://schemas.microsoft.com/office/word/2006/wordml" xmlns:wps="http://schemas.microsoft.com/office/word/2010/wordprocessingShape" mc:Ignorable="w14 w15 w16se w16cid w16 w16cex wp14">
+<w:endnotes xmlns:wpc="http://schemas.microsoft.com/office/word/2010/wordprocessingCanvas" xmlns:cx="http://schemas.microsoft.com/office/drawing/2014/chartex" xmlns:cx1="http://schemas.microsoft.com/office/drawing/2015/9/8/chartex" xmlns:cx2="http://schemas.microsoft.com/office/drawing/2015/10/21/chartex" xmlns:cx3="http://schemas.microsoft.com/office/drawing/2016/5/9/chartex" xmlns:cx4="http://schemas.microsoft.com/office/drawing/2016/5/10/chartex" xmlns:cx5="http://schemas.microsoft.com/office/drawing/2016/5/11/chartex" xmlns:cx6="http://schemas.microsoft.com/office/drawing/2016/5/12/chartex" xmlns:cx7="http://schemas.microsoft.com/office/drawing/2016/5/13/chartex" xmlns:cx8="http://schemas.microsoft.com/office/drawing/2016/5/14/chartex" xmlns:mc="http://schemas.openxmlformats.org/markup-compatibility/2006" xmlns:aink="http://schemas.microsoft.com/office/drawing/2016/ink" xmlns:am3d="http://schemas.microsoft.com/office/drawing/2017/model3d" xmlns:o="urn:schemas-microsoft-com:office:office" xmlns:r="http://schemas.openxmlformats.org/officeDocument/2006/relationships" xmlns:m="http://schemas.openxmlformats.org/officeDocument/2006/math" xmlns:v="urn:schemas-microsoft-com:vml" xmlns:wp14="http://schemas.microsoft.com/office/word/2010/wordprocessingDrawing" xmlns:wp="http://schemas.openxmlformats.org/drawingml/2006/wordprocessingDrawing" xmlns:w10="urn:schemas-microsoft-com:office:word" xmlns:w="http://schemas.openxmlformats.org/wordprocessingml/2006/main" xmlns:w14="http://schemas.microsoft.com/office/word/2010/wordml" xmlns:w15="http://schemas.microsoft.com/office/word/2012/wordml" xmlns:w16cex="http://schemas.microsoft.com/office/word/2018/wordml/cex" xmlns:w16cid="http://schemas.microsoft.com/office/word/2016/wordml/cid" xmlns:w16="http://schemas.microsoft.com/office/word/2018/wordml" xmlns:w16sdtdh="http://schemas.microsoft.com/office/word/2020/wordml/sdtdatahash" xmlns:w16se="http://schemas.microsoft.com/office/word/2015/wordml/symex" xmlns:wpg="http://schemas.microsoft.com/office/word/2010/wordprocessingGroup" xmlns:wpi="http://schemas.microsoft.com/office/word/2010/wordprocessingInk" xmlns:wne="http://schemas.microsoft.com/office/word/2006/wordml" xmlns:wps="http://schemas.microsoft.com/office/word/2010/wordprocessingShape" mc:Ignorable="w14 w15 w16se w16cid w16 w16cex w16sdtdh wp14">
   <w:endnote w:type="separator" w:id="-1">
     <w:p>
       <w:r>
@@ -2775,7 +3182,7 @@
 </file>
 
 <file path=word/footnotes.xml><?xml version="1.0" encoding="utf-8"?>
-<w:footnotes xmlns:wpc="http://schemas.microsoft.com/office/word/2010/wordprocessingCanvas" xmlns:cx="http://schemas.microsoft.com/office/drawing/2014/chartex" xmlns:cx1="http://schemas.microsoft.com/office/drawing/2015/9/8/chartex" xmlns:cx2="http://schemas.microsoft.com/office/drawing/2015/10/21/chartex" xmlns:cx3="http://schemas.microsoft.com/office/drawing/2016/5/9/chartex" xmlns:cx4="http://schemas.microsoft.com/office/drawing/2016/5/10/chartex" xmlns:cx5="http://schemas.microsoft.com/office/drawing/2016/5/11/chartex" xmlns:cx6="http://schemas.microsoft.com/office/drawing/2016/5/12/chartex" xmlns:cx7="http://schemas.microsoft.com/office/drawing/2016/5/13/chartex" xmlns:cx8="http://schemas.microsoft.com/office/drawing/2016/5/14/chartex" xmlns:mc="http://schemas.openxmlformats.org/markup-compatibility/2006" xmlns:aink="http://schemas.microsoft.com/office/drawing/2016/ink" xmlns:am3d="http://schemas.microsoft.com/office/drawing/2017/model3d" xmlns:o="urn:schemas-microsoft-com:office:office" xmlns:r="http://schemas.openxmlformats.org/officeDocument/2006/relationships" xmlns:m="http://schemas.openxmlformats.org/officeDocument/2006/math" xmlns:v="urn:schemas-microsoft-com:vml" xmlns:wp14="http://schemas.microsoft.com/office/word/2010/wordprocessingDrawing" xmlns:wp="http://schemas.openxmlformats.org/drawingml/2006/wordprocessingDrawing" xmlns:w10="urn:schemas-microsoft-com:office:word" xmlns:w="http://schemas.openxmlformats.org/wordprocessingml/2006/main" xmlns:w14="http://schemas.microsoft.com/office/word/2010/wordml" xmlns:w15="http://schemas.microsoft.com/office/word/2012/wordml" xmlns:w16cex="http://schemas.microsoft.com/office/word/2018/wordml/cex" xmlns:w16cid="http://schemas.microsoft.com/office/word/2016/wordml/cid" xmlns:w16="http://schemas.microsoft.com/office/word/2018/wordml" xmlns:w16se="http://schemas.microsoft.com/office/word/2015/wordml/symex" xmlns:wpg="http://schemas.microsoft.com/office/word/2010/wordprocessingGroup" xmlns:wpi="http://schemas.microsoft.com/office/word/2010/wordprocessingInk" xmlns:wne="http://schemas.microsoft.com/office/word/2006/wordml" xmlns:wps="http://schemas.microsoft.com/office/word/2010/wordprocessingShape" mc:Ignorable="w14 w15 w16se w16cid w16 w16cex wp14">
+<w:footnotes xmlns:wpc="http://schemas.microsoft.com/office/word/2010/wordprocessingCanvas" xmlns:cx="http://schemas.microsoft.com/office/drawing/2014/chartex" xmlns:cx1="http://schemas.microsoft.com/office/drawing/2015/9/8/chartex" xmlns:cx2="http://schemas.microsoft.com/office/drawing/2015/10/21/chartex" xmlns:cx3="http://schemas.microsoft.com/office/drawing/2016/5/9/chartex" xmlns:cx4="http://schemas.microsoft.com/office/drawing/2016/5/10/chartex" xmlns:cx5="http://schemas.microsoft.com/office/drawing/2016/5/11/chartex" xmlns:cx6="http://schemas.microsoft.com/office/drawing/2016/5/12/chartex" xmlns:cx7="http://schemas.microsoft.com/office/drawing/2016/5/13/chartex" xmlns:cx8="http://schemas.microsoft.com/office/drawing/2016/5/14/chartex" xmlns:mc="http://schemas.openxmlformats.org/markup-compatibility/2006" xmlns:aink="http://schemas.microsoft.com/office/drawing/2016/ink" xmlns:am3d="http://schemas.microsoft.com/office/drawing/2017/model3d" xmlns:o="urn:schemas-microsoft-com:office:office" xmlns:r="http://schemas.openxmlformats.org/officeDocument/2006/relationships" xmlns:m="http://schemas.openxmlformats.org/officeDocument/2006/math" xmlns:v="urn:schemas-microsoft-com:vml" xmlns:wp14="http://schemas.microsoft.com/office/word/2010/wordprocessingDrawing" xmlns:wp="http://schemas.openxmlformats.org/drawingml/2006/wordprocessingDrawing" xmlns:w10="urn:schemas-microsoft-com:office:word" xmlns:w="http://schemas.openxmlformats.org/wordprocessingml/2006/main" xmlns:w14="http://schemas.microsoft.com/office/word/2010/wordml" xmlns:w15="http://schemas.microsoft.com/office/word/2012/wordml" xmlns:w16cex="http://schemas.microsoft.com/office/word/2018/wordml/cex" xmlns:w16cid="http://schemas.microsoft.com/office/word/2016/wordml/cid" xmlns:w16="http://schemas.microsoft.com/office/word/2018/wordml" xmlns:w16sdtdh="http://schemas.microsoft.com/office/word/2020/wordml/sdtdatahash" xmlns:w16se="http://schemas.microsoft.com/office/word/2015/wordml/symex" xmlns:wpg="http://schemas.microsoft.com/office/word/2010/wordprocessingGroup" xmlns:wpi="http://schemas.microsoft.com/office/word/2010/wordprocessingInk" xmlns:wne="http://schemas.microsoft.com/office/word/2006/wordml" xmlns:wps="http://schemas.microsoft.com/office/word/2010/wordprocessingShape" mc:Ignorable="w14 w15 w16se w16cid w16 w16cex w16sdtdh wp14">
   <w:footnote w:type="separator" w:id="-1">
     <w:p>
       <w:r>
@@ -2794,7 +3201,7 @@
 </file>
 
 <file path=word/numbering.xml><?xml version="1.0" encoding="utf-8"?>
-<w:numbering xmlns:wpc="http://schemas.microsoft.com/office/word/2010/wordprocessingCanvas" xmlns:cx="http://schemas.microsoft.com/office/drawing/2014/chartex" xmlns:cx1="http://schemas.microsoft.com/office/drawing/2015/9/8/chartex" xmlns:cx2="http://schemas.microsoft.com/office/drawing/2015/10/21/chartex" xmlns:cx3="http://schemas.microsoft.com/office/drawing/2016/5/9/chartex" xmlns:cx4="http://schemas.microsoft.com/office/drawing/2016/5/10/chartex" xmlns:cx5="http://schemas.microsoft.com/office/drawing/2016/5/11/chartex" xmlns:cx6="http://schemas.microsoft.com/office/drawing/2016/5/12/chartex" xmlns:cx7="http://schemas.microsoft.com/office/drawing/2016/5/13/chartex" xmlns:cx8="http://schemas.microsoft.com/office/drawing/2016/5/14/chartex" xmlns:mc="http://schemas.openxmlformats.org/markup-compatibility/2006" xmlns:aink="http://schemas.microsoft.com/office/drawing/2016/ink" xmlns:am3d="http://schemas.microsoft.com/office/drawing/2017/model3d" xmlns:o="urn:schemas-microsoft-com:office:office" xmlns:r="http://schemas.openxmlformats.org/officeDocument/2006/relationships" xmlns:m="http://schemas.openxmlformats.org/officeDocument/2006/math" xmlns:v="urn:schemas-microsoft-com:vml" xmlns:wp14="http://schemas.microsoft.com/office/word/2010/wordprocessingDrawing" xmlns:wp="http://schemas.openxmlformats.org/drawingml/2006/wordprocessingDrawing" xmlns:w10="urn:schemas-microsoft-com:office:word" xmlns:w="http://schemas.openxmlformats.org/wordprocessingml/2006/main" xmlns:w14="http://schemas.microsoft.com/office/word/2010/wordml" xmlns:w15="http://schemas.microsoft.com/office/word/2012/wordml" xmlns:w16cex="http://schemas.microsoft.com/office/word/2018/wordml/cex" xmlns:w16cid="http://schemas.microsoft.com/office/word/2016/wordml/cid" xmlns:w16="http://schemas.microsoft.com/office/word/2018/wordml" xmlns:w16se="http://schemas.microsoft.com/office/word/2015/wordml/symex" xmlns:wpg="http://schemas.microsoft.com/office/word/2010/wordprocessingGroup" xmlns:wpi="http://schemas.microsoft.com/office/word/2010/wordprocessingInk" xmlns:wne="http://schemas.microsoft.com/office/word/2006/wordml" xmlns:wps="http://schemas.microsoft.com/office/word/2010/wordprocessingShape" mc:Ignorable="w14 w15 w16se w16cid w16 w16cex wp14">
+<w:numbering xmlns:wpc="http://schemas.microsoft.com/office/word/2010/wordprocessingCanvas" xmlns:cx="http://schemas.microsoft.com/office/drawing/2014/chartex" xmlns:cx1="http://schemas.microsoft.com/office/drawing/2015/9/8/chartex" xmlns:cx2="http://schemas.microsoft.com/office/drawing/2015/10/21/chartex" xmlns:cx3="http://schemas.microsoft.com/office/drawing/2016/5/9/chartex" xmlns:cx4="http://schemas.microsoft.com/office/drawing/2016/5/10/chartex" xmlns:cx5="http://schemas.microsoft.com/office/drawing/2016/5/11/chartex" xmlns:cx6="http://schemas.microsoft.com/office/drawing/2016/5/12/chartex" xmlns:cx7="http://schemas.microsoft.com/office/drawing/2016/5/13/chartex" xmlns:cx8="http://schemas.microsoft.com/office/drawing/2016/5/14/chartex" xmlns:mc="http://schemas.openxmlformats.org/markup-compatibility/2006" xmlns:aink="http://schemas.microsoft.com/office/drawing/2016/ink" xmlns:am3d="http://schemas.microsoft.com/office/drawing/2017/model3d" xmlns:o="urn:schemas-microsoft-com:office:office" xmlns:r="http://schemas.openxmlformats.org/officeDocument/2006/relationships" xmlns:m="http://schemas.openxmlformats.org/officeDocument/2006/math" xmlns:v="urn:schemas-microsoft-com:vml" xmlns:wp14="http://schemas.microsoft.com/office/word/2010/wordprocessingDrawing" xmlns:wp="http://schemas.openxmlformats.org/drawingml/2006/wordprocessingDrawing" xmlns:w10="urn:schemas-microsoft-com:office:word" xmlns:w="http://schemas.openxmlformats.org/wordprocessingml/2006/main" xmlns:w14="http://schemas.microsoft.com/office/word/2010/wordml" xmlns:w15="http://schemas.microsoft.com/office/word/2012/wordml" xmlns:w16cex="http://schemas.microsoft.com/office/word/2018/wordml/cex" xmlns:w16cid="http://schemas.microsoft.com/office/word/2016/wordml/cid" xmlns:w16="http://schemas.microsoft.com/office/word/2018/wordml" xmlns:w16sdtdh="http://schemas.microsoft.com/office/word/2020/wordml/sdtdatahash" xmlns:w16se="http://schemas.microsoft.com/office/word/2015/wordml/symex" xmlns:wpg="http://schemas.microsoft.com/office/word/2010/wordprocessingGroup" xmlns:wpi="http://schemas.microsoft.com/office/word/2010/wordprocessingInk" xmlns:wne="http://schemas.microsoft.com/office/word/2006/wordml" xmlns:wps="http://schemas.microsoft.com/office/word/2010/wordprocessingShape" mc:Ignorable="w14 w15 w16se w16cid w16 w16cex w16sdtdh wp14">
   <w:abstractNum w:abstractNumId="0" w15:restartNumberingAfterBreak="0">
     <w:nsid w:val="155C1BA5"/>
     <w:multiLevelType w:val="hybridMultilevel"/>
@@ -3251,6 +3658,119 @@
     <w:nsid w:val="57176286"/>
     <w:multiLevelType w:val="hybridMultilevel"/>
     <w:tmpl w:val="E1701BB6"/>
+    <w:lvl w:ilvl="0" w:tplc="04090001">
+      <w:start w:val="1"/>
+      <w:numFmt w:val="bullet"/>
+      <w:lvlText w:val=""/>
+      <w:lvlJc w:val="left"/>
+      <w:pPr>
+        <w:ind w:left="720" w:hanging="360"/>
+      </w:pPr>
+      <w:rPr>
+        <w:rFonts w:ascii="Symbol" w:hAnsi="Symbol" w:hint="default"/>
+      </w:rPr>
+    </w:lvl>
+    <w:lvl w:ilvl="1" w:tplc="04090003" w:tentative="1">
+      <w:start w:val="1"/>
+      <w:numFmt w:val="bullet"/>
+      <w:lvlText w:val="o"/>
+      <w:lvlJc w:val="left"/>
+      <w:pPr>
+        <w:ind w:left="1440" w:hanging="360"/>
+      </w:pPr>
+      <w:rPr>
+        <w:rFonts w:ascii="Courier New" w:hAnsi="Courier New" w:cs="Courier New" w:hint="default"/>
+      </w:rPr>
+    </w:lvl>
+    <w:lvl w:ilvl="2" w:tplc="04090005" w:tentative="1">
+      <w:start w:val="1"/>
+      <w:numFmt w:val="bullet"/>
+      <w:lvlText w:val=""/>
+      <w:lvlJc w:val="left"/>
+      <w:pPr>
+        <w:ind w:left="2160" w:hanging="360"/>
+      </w:pPr>
+      <w:rPr>
+        <w:rFonts w:ascii="Wingdings" w:hAnsi="Wingdings" w:hint="default"/>
+      </w:rPr>
+    </w:lvl>
+    <w:lvl w:ilvl="3" w:tplc="04090001" w:tentative="1">
+      <w:start w:val="1"/>
+      <w:numFmt w:val="bullet"/>
+      <w:lvlText w:val=""/>
+      <w:lvlJc w:val="left"/>
+      <w:pPr>
+        <w:ind w:left="2880" w:hanging="360"/>
+      </w:pPr>
+      <w:rPr>
+        <w:rFonts w:ascii="Symbol" w:hAnsi="Symbol" w:hint="default"/>
+      </w:rPr>
+    </w:lvl>
+    <w:lvl w:ilvl="4" w:tplc="04090003" w:tentative="1">
+      <w:start w:val="1"/>
+      <w:numFmt w:val="bullet"/>
+      <w:lvlText w:val="o"/>
+      <w:lvlJc w:val="left"/>
+      <w:pPr>
+        <w:ind w:left="3600" w:hanging="360"/>
+      </w:pPr>
+      <w:rPr>
+        <w:rFonts w:ascii="Courier New" w:hAnsi="Courier New" w:cs="Courier New" w:hint="default"/>
+      </w:rPr>
+    </w:lvl>
+    <w:lvl w:ilvl="5" w:tplc="04090005" w:tentative="1">
+      <w:start w:val="1"/>
+      <w:numFmt w:val="bullet"/>
+      <w:lvlText w:val=""/>
+      <w:lvlJc w:val="left"/>
+      <w:pPr>
+        <w:ind w:left="4320" w:hanging="360"/>
+      </w:pPr>
+      <w:rPr>
+        <w:rFonts w:ascii="Wingdings" w:hAnsi="Wingdings" w:hint="default"/>
+      </w:rPr>
+    </w:lvl>
+    <w:lvl w:ilvl="6" w:tplc="04090001" w:tentative="1">
+      <w:start w:val="1"/>
+      <w:numFmt w:val="bullet"/>
+      <w:lvlText w:val=""/>
+      <w:lvlJc w:val="left"/>
+      <w:pPr>
+        <w:ind w:left="5040" w:hanging="360"/>
+      </w:pPr>
+      <w:rPr>
+        <w:rFonts w:ascii="Symbol" w:hAnsi="Symbol" w:hint="default"/>
+      </w:rPr>
+    </w:lvl>
+    <w:lvl w:ilvl="7" w:tplc="04090003" w:tentative="1">
+      <w:start w:val="1"/>
+      <w:numFmt w:val="bullet"/>
+      <w:lvlText w:val="o"/>
+      <w:lvlJc w:val="left"/>
+      <w:pPr>
+        <w:ind w:left="5760" w:hanging="360"/>
+      </w:pPr>
+      <w:rPr>
+        <w:rFonts w:ascii="Courier New" w:hAnsi="Courier New" w:cs="Courier New" w:hint="default"/>
+      </w:rPr>
+    </w:lvl>
+    <w:lvl w:ilvl="8" w:tplc="04090005" w:tentative="1">
+      <w:start w:val="1"/>
+      <w:numFmt w:val="bullet"/>
+      <w:lvlText w:val=""/>
+      <w:lvlJc w:val="left"/>
+      <w:pPr>
+        <w:ind w:left="6480" w:hanging="360"/>
+      </w:pPr>
+      <w:rPr>
+        <w:rFonts w:ascii="Wingdings" w:hAnsi="Wingdings" w:hint="default"/>
+      </w:rPr>
+    </w:lvl>
+  </w:abstractNum>
+  <w:abstractNum w:abstractNumId="5" w15:restartNumberingAfterBreak="0">
+    <w:nsid w:val="6F8E6DB9"/>
+    <w:multiLevelType w:val="hybridMultilevel"/>
+    <w:tmpl w:val="23A610B4"/>
     <w:lvl w:ilvl="0" w:tplc="04090001">
       <w:start w:val="1"/>
       <w:numFmt w:val="bullet"/>
@@ -3375,11 +3895,14 @@
   <w:num w:numId="5">
     <w:abstractNumId w:val="2"/>
   </w:num>
+  <w:num w:numId="6">
+    <w:abstractNumId w:val="5"/>
+  </w:num>
 </w:numbering>
 </file>
 
 <file path=word/styles.xml><?xml version="1.0" encoding="utf-8"?>
-<w:styles xmlns:mc="http://schemas.openxmlformats.org/markup-compatibility/2006" xmlns:r="http://schemas.openxmlformats.org/officeDocument/2006/relationships" xmlns:w="http://schemas.openxmlformats.org/wordprocessingml/2006/main" xmlns:w14="http://schemas.microsoft.com/office/word/2010/wordml" xmlns:w15="http://schemas.microsoft.com/office/word/2012/wordml" xmlns:w16cex="http://schemas.microsoft.com/office/word/2018/wordml/cex" xmlns:w16cid="http://schemas.microsoft.com/office/word/2016/wordml/cid" xmlns:w16="http://schemas.microsoft.com/office/word/2018/wordml" xmlns:w16se="http://schemas.microsoft.com/office/word/2015/wordml/symex" mc:Ignorable="w14 w15 w16se w16cid w16 w16cex">
+<w:styles xmlns:mc="http://schemas.openxmlformats.org/markup-compatibility/2006" xmlns:r="http://schemas.openxmlformats.org/officeDocument/2006/relationships" xmlns:w="http://schemas.openxmlformats.org/wordprocessingml/2006/main" xmlns:w14="http://schemas.microsoft.com/office/word/2010/wordml" xmlns:w15="http://schemas.microsoft.com/office/word/2012/wordml" xmlns:w16cex="http://schemas.microsoft.com/office/word/2018/wordml/cex" xmlns:w16cid="http://schemas.microsoft.com/office/word/2016/wordml/cid" xmlns:w16="http://schemas.microsoft.com/office/word/2018/wordml" xmlns:w16sdtdh="http://schemas.microsoft.com/office/word/2020/wordml/sdtdatahash" xmlns:w16se="http://schemas.microsoft.com/office/word/2015/wordml/symex" mc:Ignorable="w14 w15 w16se w16cid w16 w16cex w16sdtdh">
   <w:docDefaults>
     <w:rPrDefault>
       <w:rPr>

</xml_diff>